<commit_message>
updated the team logbook02
</commit_message>
<xml_diff>
--- a/Team_Logbook/OrangeTeam_TeamLogbook02.docx
+++ b/Team_Logbook/OrangeTeam_TeamLogbook02.docx
@@ -1015,6 +1015,16 @@
         </w:rPr>
         <w:t xml:space="preserve"> 2022</w:t>
       </w:r>
+      <w:r>
+        <w:rPr>
+          <w:rFonts w:ascii="Calibri" w:eastAsia="Calibri" w:hAnsi="Calibri" w:cs="Calibri"/>
+          <w:b/>
+          <w:color w:val="0D0D0D" w:themeColor="text1" w:themeTint="F2"/>
+          <w:sz w:val="24"/>
+          <w:szCs w:val="24"/>
+        </w:rPr>
+        <w:t xml:space="preserve"> – in class from 12:35 to 12:52</w:t>
+      </w:r>
     </w:p>
     <w:p>
       <w:pPr>
@@ -1485,7 +1495,21 @@
           <w:sz w:val="24"/>
           <w:szCs w:val="24"/>
         </w:rPr>
-        <w:t>Before the meeting:</w:t>
+        <w:t>Before the meeting</w:t>
+      </w:r>
+      <w:r>
+        <w:rPr>
+          <w:sz w:val="24"/>
+          <w:szCs w:val="24"/>
+        </w:rPr>
+        <w:t xml:space="preserve"> (at school, outside of class)</w:t>
+      </w:r>
+      <w:r>
+        <w:rPr>
+          <w:sz w:val="24"/>
+          <w:szCs w:val="24"/>
+        </w:rPr>
+        <w:t>:</w:t>
       </w:r>
     </w:p>
     <w:p>
@@ -1560,7 +1584,25 @@
           <w:sz w:val="24"/>
           <w:szCs w:val="24"/>
         </w:rPr>
-        <w:t xml:space="preserve"> and Krikor attended a meeting with the client:</w:t>
+        <w:t xml:space="preserve"> and Krikor attended a meeting with the client</w:t>
+      </w:r>
+      <w:r>
+        <w:rPr>
+          <w:rFonts w:ascii="Calibri" w:eastAsia="Calibri" w:hAnsi="Calibri" w:cs="Calibri"/>
+          <w:color w:val="0D0D0D" w:themeColor="text1" w:themeTint="F2"/>
+          <w:sz w:val="24"/>
+          <w:szCs w:val="24"/>
+        </w:rPr>
+        <w:t xml:space="preserve"> (zoom meeting)</w:t>
+      </w:r>
+      <w:r>
+        <w:rPr>
+          <w:rFonts w:ascii="Calibri" w:eastAsia="Calibri" w:hAnsi="Calibri" w:cs="Calibri"/>
+          <w:color w:val="0D0D0D" w:themeColor="text1" w:themeTint="F2"/>
+          <w:sz w:val="24"/>
+          <w:szCs w:val="24"/>
+        </w:rPr>
+        <w:t>:</w:t>
       </w:r>
     </w:p>
     <w:p>
@@ -2076,6 +2118,15 @@
         </w:rPr>
         <w:t xml:space="preserve"> 2022</w:t>
       </w:r>
+      <w:r>
+        <w:rPr>
+          <w:b/>
+          <w:bCs/>
+          <w:sz w:val="24"/>
+          <w:szCs w:val="24"/>
+        </w:rPr>
+        <w:t xml:space="preserve"> – in class from 12:45 to 12:55</w:t>
+      </w:r>
     </w:p>
     <w:p>
       <w:pPr>
@@ -2522,7 +2573,25 @@
           <w:sz w:val="24"/>
           <w:szCs w:val="24"/>
         </w:rPr>
-        <w:t>Christina worked on the UML:</w:t>
+        <w:t>Christina worked on the UML</w:t>
+      </w:r>
+      <w:r>
+        <w:rPr>
+          <w:rFonts w:ascii="Calibri" w:eastAsia="Calibri" w:hAnsi="Calibri" w:cs="Calibri"/>
+          <w:color w:val="0D0D0D" w:themeColor="text1" w:themeTint="F2"/>
+          <w:sz w:val="24"/>
+          <w:szCs w:val="24"/>
+        </w:rPr>
+        <w:t xml:space="preserve"> (in class)</w:t>
+      </w:r>
+      <w:r>
+        <w:rPr>
+          <w:rFonts w:ascii="Calibri" w:eastAsia="Calibri" w:hAnsi="Calibri" w:cs="Calibri"/>
+          <w:color w:val="0D0D0D" w:themeColor="text1" w:themeTint="F2"/>
+          <w:sz w:val="24"/>
+          <w:szCs w:val="24"/>
+        </w:rPr>
+        <w:t>:</w:t>
       </w:r>
     </w:p>
     <w:p>
@@ -2705,6 +2774,14 @@
           <w:sz w:val="24"/>
           <w:szCs w:val="24"/>
         </w:rPr>
+        <w:t xml:space="preserve"> (in class)</w:t>
+      </w:r>
+      <w:r>
+        <w:rPr>
+          <w:color w:val="0D0D0D" w:themeColor="text1" w:themeTint="F2"/>
+          <w:sz w:val="24"/>
+          <w:szCs w:val="24"/>
+        </w:rPr>
         <w:t>:</w:t>
       </w:r>
     </w:p>
@@ -2762,7 +2839,23 @@
           <w:sz w:val="24"/>
           <w:szCs w:val="24"/>
         </w:rPr>
-        <w:t xml:space="preserve"> &amp; Krikor: </w:t>
+        <w:t xml:space="preserve"> &amp; Krikor</w:t>
+      </w:r>
+      <w:r>
+        <w:rPr>
+          <w:color w:val="0D0D0D" w:themeColor="text1" w:themeTint="F2"/>
+          <w:sz w:val="24"/>
+          <w:szCs w:val="24"/>
+        </w:rPr>
+        <w:t xml:space="preserve"> (in class and at home, outside of class hours)</w:t>
+      </w:r>
+      <w:r>
+        <w:rPr>
+          <w:color w:val="0D0D0D" w:themeColor="text1" w:themeTint="F2"/>
+          <w:sz w:val="24"/>
+          <w:szCs w:val="24"/>
+        </w:rPr>
+        <w:t xml:space="preserve">: </w:t>
       </w:r>
     </w:p>
     <w:p>
@@ -2910,7 +3003,23 @@
           <w:sz w:val="24"/>
           <w:szCs w:val="24"/>
         </w:rPr>
-        <w:t>Christina:</w:t>
+        <w:t>Christina</w:t>
+      </w:r>
+      <w:r>
+        <w:rPr>
+          <w:color w:val="0D0D0D" w:themeColor="text1" w:themeTint="F2"/>
+          <w:sz w:val="24"/>
+          <w:szCs w:val="24"/>
+        </w:rPr>
+        <w:t xml:space="preserve"> (in class)</w:t>
+      </w:r>
+      <w:r>
+        <w:rPr>
+          <w:color w:val="0D0D0D" w:themeColor="text1" w:themeTint="F2"/>
+          <w:sz w:val="24"/>
+          <w:szCs w:val="24"/>
+        </w:rPr>
+        <w:t>:</w:t>
       </w:r>
     </w:p>
     <w:p>
@@ -2939,11 +3048,6 @@
     </w:p>
     <w:p>
       <w:pPr>
-        <w:pStyle w:val="ListParagraph"/>
-        <w:numPr>
-          <w:ilvl w:val="0"/>
-          <w:numId w:val="1"/>
-        </w:numPr>
         <w:spacing w:line="252" w:lineRule="auto"/>
         <w:rPr>
           <w:color w:val="0D0D0D" w:themeColor="text1" w:themeTint="F2"/>
@@ -2951,45 +3055,6 @@
           <w:szCs w:val="24"/>
         </w:rPr>
       </w:pPr>
-      <w:r>
-        <w:rPr>
-          <w:color w:val="0D0D0D" w:themeColor="text1" w:themeTint="F2"/>
-          <w:sz w:val="24"/>
-          <w:szCs w:val="24"/>
-        </w:rPr>
-        <w:t>Krikor:</w:t>
-      </w:r>
-    </w:p>
-    <w:p>
-      <w:pPr>
-        <w:pStyle w:val="ListParagraph"/>
-        <w:numPr>
-          <w:ilvl w:val="1"/>
-          <w:numId w:val="1"/>
-        </w:numPr>
-        <w:spacing w:line="252" w:lineRule="auto"/>
-        <w:rPr>
-          <w:color w:val="0D0D0D" w:themeColor="text1" w:themeTint="F2"/>
-          <w:sz w:val="24"/>
-          <w:szCs w:val="24"/>
-        </w:rPr>
-      </w:pPr>
-      <w:r>
-        <w:rPr>
-          <w:color w:val="0D0D0D" w:themeColor="text1" w:themeTint="F2"/>
-          <w:sz w:val="24"/>
-          <w:szCs w:val="24"/>
-        </w:rPr>
-        <w:t>Edited the Gantt Chart to accommodate changes</w:t>
-      </w:r>
-      <w:r>
-        <w:rPr>
-          <w:color w:val="0D0D0D" w:themeColor="text1" w:themeTint="F2"/>
-          <w:sz w:val="24"/>
-          <w:szCs w:val="24"/>
-        </w:rPr>
-        <w:t xml:space="preserve"> made</w:t>
-      </w:r>
     </w:p>
     <w:sectPr>
       <w:headerReference w:type="default" r:id="rId8"/>

</xml_diff>

<commit_message>
Update minutes report and team logbook
</commit_message>
<xml_diff>
--- a/Team_Logbook/OrangeTeam_TeamLogbook02.docx
+++ b/Team_Logbook/OrangeTeam_TeamLogbook02.docx
@@ -1015,16 +1015,6 @@
         </w:rPr>
         <w:t xml:space="preserve"> 2022</w:t>
       </w:r>
-      <w:r>
-        <w:rPr>
-          <w:rFonts w:ascii="Calibri" w:eastAsia="Calibri" w:hAnsi="Calibri" w:cs="Calibri"/>
-          <w:b/>
-          <w:color w:val="0D0D0D" w:themeColor="text1" w:themeTint="F2"/>
-          <w:sz w:val="24"/>
-          <w:szCs w:val="24"/>
-        </w:rPr>
-        <w:t xml:space="preserve"> – in class from 12:35 to 12:52</w:t>
-      </w:r>
     </w:p>
     <w:p>
       <w:pPr>
@@ -1495,21 +1485,7 @@
           <w:sz w:val="24"/>
           <w:szCs w:val="24"/>
         </w:rPr>
-        <w:t>Before the meeting</w:t>
-      </w:r>
-      <w:r>
-        <w:rPr>
-          <w:sz w:val="24"/>
-          <w:szCs w:val="24"/>
-        </w:rPr>
-        <w:t xml:space="preserve"> (at school, outside of class)</w:t>
-      </w:r>
-      <w:r>
-        <w:rPr>
-          <w:sz w:val="24"/>
-          <w:szCs w:val="24"/>
-        </w:rPr>
-        <w:t>:</w:t>
+        <w:t>Before the meeting:</w:t>
       </w:r>
     </w:p>
     <w:p>
@@ -1584,25 +1560,7 @@
           <w:sz w:val="24"/>
           <w:szCs w:val="24"/>
         </w:rPr>
-        <w:t xml:space="preserve"> and Krikor attended a meeting with the client</w:t>
-      </w:r>
-      <w:r>
-        <w:rPr>
-          <w:rFonts w:ascii="Calibri" w:eastAsia="Calibri" w:hAnsi="Calibri" w:cs="Calibri"/>
-          <w:color w:val="0D0D0D" w:themeColor="text1" w:themeTint="F2"/>
-          <w:sz w:val="24"/>
-          <w:szCs w:val="24"/>
-        </w:rPr>
-        <w:t xml:space="preserve"> (zoom meeting)</w:t>
-      </w:r>
-      <w:r>
-        <w:rPr>
-          <w:rFonts w:ascii="Calibri" w:eastAsia="Calibri" w:hAnsi="Calibri" w:cs="Calibri"/>
-          <w:color w:val="0D0D0D" w:themeColor="text1" w:themeTint="F2"/>
-          <w:sz w:val="24"/>
-          <w:szCs w:val="24"/>
-        </w:rPr>
-        <w:t>:</w:t>
+        <w:t xml:space="preserve"> and Krikor attended a meeting with the client:</w:t>
       </w:r>
     </w:p>
     <w:p>
@@ -2118,15 +2076,6 @@
         </w:rPr>
         <w:t xml:space="preserve"> 2022</w:t>
       </w:r>
-      <w:r>
-        <w:rPr>
-          <w:b/>
-          <w:bCs/>
-          <w:sz w:val="24"/>
-          <w:szCs w:val="24"/>
-        </w:rPr>
-        <w:t xml:space="preserve"> – in class from 12:45 to 12:55</w:t>
-      </w:r>
     </w:p>
     <w:p>
       <w:pPr>
@@ -2507,7 +2456,7 @@
           <w:sz w:val="24"/>
           <w:szCs w:val="24"/>
         </w:rPr>
-        <w:t>After the 23</w:t>
+        <w:t>Between the 23</w:t>
       </w:r>
       <w:r>
         <w:rPr>
@@ -2520,6 +2469,29 @@
           <w:vertAlign w:val="superscript"/>
         </w:rPr>
         <w:t>rd</w:t>
+      </w:r>
+      <w:r>
+        <w:rPr>
+          <w:rFonts w:ascii="Calibri" w:eastAsia="Calibri" w:hAnsi="Calibri" w:cs="Calibri"/>
+          <w:b/>
+          <w:bCs/>
+          <w:color w:val="0D0D0D" w:themeColor="text1" w:themeTint="F2"/>
+          <w:sz w:val="24"/>
+          <w:szCs w:val="24"/>
+        </w:rPr>
+        <w:t xml:space="preserve"> and 28</w:t>
+      </w:r>
+      <w:r>
+        <w:rPr>
+          <w:rFonts w:ascii="Calibri" w:eastAsia="Calibri" w:hAnsi="Calibri" w:cs="Calibri"/>
+          <w:b/>
+          <w:bCs/>
+          <w:color w:val="0D0D0D" w:themeColor="text1" w:themeTint="F2"/>
+          <w:sz w:val="24"/>
+          <w:szCs w:val="24"/>
+          <w:vertAlign w:val="superscript"/>
+        </w:rPr>
+        <w:t>th</w:t>
       </w:r>
       <w:r>
         <w:rPr>
@@ -2573,25 +2545,7 @@
           <w:sz w:val="24"/>
           <w:szCs w:val="24"/>
         </w:rPr>
-        <w:t>Christina worked on the UML</w:t>
-      </w:r>
-      <w:r>
-        <w:rPr>
-          <w:rFonts w:ascii="Calibri" w:eastAsia="Calibri" w:hAnsi="Calibri" w:cs="Calibri"/>
-          <w:color w:val="0D0D0D" w:themeColor="text1" w:themeTint="F2"/>
-          <w:sz w:val="24"/>
-          <w:szCs w:val="24"/>
-        </w:rPr>
-        <w:t xml:space="preserve"> (in class)</w:t>
-      </w:r>
-      <w:r>
-        <w:rPr>
-          <w:rFonts w:ascii="Calibri" w:eastAsia="Calibri" w:hAnsi="Calibri" w:cs="Calibri"/>
-          <w:color w:val="0D0D0D" w:themeColor="text1" w:themeTint="F2"/>
-          <w:sz w:val="24"/>
-          <w:szCs w:val="24"/>
-        </w:rPr>
-        <w:t>:</w:t>
+        <w:t>Christina worked on the UML:</w:t>
       </w:r>
     </w:p>
     <w:p>
@@ -2774,14 +2728,6 @@
           <w:sz w:val="24"/>
           <w:szCs w:val="24"/>
         </w:rPr>
-        <w:t xml:space="preserve"> (in class)</w:t>
-      </w:r>
-      <w:r>
-        <w:rPr>
-          <w:color w:val="0D0D0D" w:themeColor="text1" w:themeTint="F2"/>
-          <w:sz w:val="24"/>
-          <w:szCs w:val="24"/>
-        </w:rPr>
         <w:t>:</w:t>
       </w:r>
     </w:p>
@@ -2839,23 +2785,7 @@
           <w:sz w:val="24"/>
           <w:szCs w:val="24"/>
         </w:rPr>
-        <w:t xml:space="preserve"> &amp; Krikor</w:t>
-      </w:r>
-      <w:r>
-        <w:rPr>
-          <w:color w:val="0D0D0D" w:themeColor="text1" w:themeTint="F2"/>
-          <w:sz w:val="24"/>
-          <w:szCs w:val="24"/>
-        </w:rPr>
-        <w:t xml:space="preserve"> (in class and at home, outside of class hours)</w:t>
-      </w:r>
-      <w:r>
-        <w:rPr>
-          <w:color w:val="0D0D0D" w:themeColor="text1" w:themeTint="F2"/>
-          <w:sz w:val="24"/>
-          <w:szCs w:val="24"/>
-        </w:rPr>
-        <w:t xml:space="preserve">: </w:t>
+        <w:t xml:space="preserve"> &amp; Krikor: </w:t>
       </w:r>
     </w:p>
     <w:p>
@@ -3003,23 +2933,7 @@
           <w:sz w:val="24"/>
           <w:szCs w:val="24"/>
         </w:rPr>
-        <w:t>Christina</w:t>
-      </w:r>
-      <w:r>
-        <w:rPr>
-          <w:color w:val="0D0D0D" w:themeColor="text1" w:themeTint="F2"/>
-          <w:sz w:val="24"/>
-          <w:szCs w:val="24"/>
-        </w:rPr>
-        <w:t xml:space="preserve"> (in class)</w:t>
-      </w:r>
-      <w:r>
-        <w:rPr>
-          <w:color w:val="0D0D0D" w:themeColor="text1" w:themeTint="F2"/>
-          <w:sz w:val="24"/>
-          <w:szCs w:val="24"/>
-        </w:rPr>
-        <w:t>:</w:t>
+        <w:t>Christina:</w:t>
       </w:r>
     </w:p>
     <w:p>
@@ -3045,6 +2959,2082 @@
         <w:t>Worked on Team Logbook</w:t>
       </w:r>
       <w:bookmarkEnd w:id="4"/>
+    </w:p>
+    <w:p>
+      <w:pPr>
+        <w:pStyle w:val="ListParagraph"/>
+        <w:numPr>
+          <w:ilvl w:val="0"/>
+          <w:numId w:val="1"/>
+        </w:numPr>
+        <w:spacing w:line="252" w:lineRule="auto"/>
+        <w:rPr>
+          <w:color w:val="0D0D0D" w:themeColor="text1" w:themeTint="F2"/>
+          <w:sz w:val="24"/>
+          <w:szCs w:val="24"/>
+        </w:rPr>
+      </w:pPr>
+      <w:r>
+        <w:rPr>
+          <w:color w:val="0D0D0D" w:themeColor="text1" w:themeTint="F2"/>
+          <w:sz w:val="24"/>
+          <w:szCs w:val="24"/>
+        </w:rPr>
+        <w:t>Krikor:</w:t>
+      </w:r>
+    </w:p>
+    <w:p>
+      <w:pPr>
+        <w:pStyle w:val="ListParagraph"/>
+        <w:numPr>
+          <w:ilvl w:val="1"/>
+          <w:numId w:val="1"/>
+        </w:numPr>
+        <w:spacing w:line="252" w:lineRule="auto"/>
+        <w:rPr>
+          <w:color w:val="0D0D0D" w:themeColor="text1" w:themeTint="F2"/>
+          <w:sz w:val="24"/>
+          <w:szCs w:val="24"/>
+        </w:rPr>
+      </w:pPr>
+      <w:r>
+        <w:rPr>
+          <w:color w:val="0D0D0D" w:themeColor="text1" w:themeTint="F2"/>
+          <w:sz w:val="24"/>
+          <w:szCs w:val="24"/>
+        </w:rPr>
+        <w:t>Edited the Gantt Chart to accommodate changes</w:t>
+      </w:r>
+      <w:r>
+        <w:rPr>
+          <w:color w:val="0D0D0D" w:themeColor="text1" w:themeTint="F2"/>
+          <w:sz w:val="24"/>
+          <w:szCs w:val="24"/>
+        </w:rPr>
+        <w:t xml:space="preserve"> made</w:t>
+      </w:r>
+    </w:p>
+    <w:p>
+      <w:pPr>
+        <w:spacing w:line="252" w:lineRule="auto"/>
+        <w:rPr>
+          <w:color w:val="0D0D0D" w:themeColor="text1" w:themeTint="F2"/>
+          <w:sz w:val="24"/>
+          <w:szCs w:val="24"/>
+        </w:rPr>
+      </w:pPr>
+    </w:p>
+    <w:p>
+      <w:pPr>
+        <w:spacing w:line="252" w:lineRule="auto"/>
+        <w:rPr>
+          <w:b/>
+          <w:bCs/>
+          <w:color w:val="0D0D0D" w:themeColor="text1" w:themeTint="F2"/>
+          <w:sz w:val="24"/>
+          <w:szCs w:val="24"/>
+        </w:rPr>
+      </w:pPr>
+      <w:r>
+        <w:rPr>
+          <w:b/>
+          <w:bCs/>
+          <w:color w:val="0D0D0D" w:themeColor="text1" w:themeTint="F2"/>
+          <w:sz w:val="24"/>
+          <w:szCs w:val="24"/>
+        </w:rPr>
+        <w:t>1</w:t>
+      </w:r>
+      <w:r>
+        <w:rPr>
+          <w:b/>
+          <w:bCs/>
+          <w:color w:val="0D0D0D" w:themeColor="text1" w:themeTint="F2"/>
+          <w:sz w:val="24"/>
+          <w:szCs w:val="24"/>
+          <w:vertAlign w:val="superscript"/>
+        </w:rPr>
+        <w:t>st</w:t>
+      </w:r>
+      <w:r>
+        <w:rPr>
+          <w:b/>
+          <w:bCs/>
+          <w:color w:val="0D0D0D" w:themeColor="text1" w:themeTint="F2"/>
+          <w:sz w:val="24"/>
+          <w:szCs w:val="24"/>
+        </w:rPr>
+        <w:t xml:space="preserve"> of March – At school together:</w:t>
+      </w:r>
+    </w:p>
+    <w:p>
+      <w:pPr>
+        <w:pStyle w:val="ListParagraph"/>
+        <w:numPr>
+          <w:ilvl w:val="0"/>
+          <w:numId w:val="1"/>
+        </w:numPr>
+        <w:spacing w:line="252" w:lineRule="auto"/>
+        <w:rPr>
+          <w:color w:val="0D0D0D" w:themeColor="text1" w:themeTint="F2"/>
+          <w:sz w:val="24"/>
+          <w:szCs w:val="24"/>
+        </w:rPr>
+      </w:pPr>
+      <w:r>
+        <w:rPr>
+          <w:color w:val="0D0D0D" w:themeColor="text1" w:themeTint="F2"/>
+          <w:sz w:val="24"/>
+          <w:szCs w:val="24"/>
+        </w:rPr>
+        <w:t xml:space="preserve">Christina, </w:t>
+      </w:r>
+      <w:proofErr w:type="spellStart"/>
+      <w:r>
+        <w:rPr>
+          <w:color w:val="0D0D0D" w:themeColor="text1" w:themeTint="F2"/>
+          <w:sz w:val="24"/>
+          <w:szCs w:val="24"/>
+        </w:rPr>
+        <w:t>Kerian</w:t>
+      </w:r>
+      <w:proofErr w:type="spellEnd"/>
+      <w:r>
+        <w:rPr>
+          <w:color w:val="0D0D0D" w:themeColor="text1" w:themeTint="F2"/>
+          <w:sz w:val="24"/>
+          <w:szCs w:val="24"/>
+        </w:rPr>
+        <w:t xml:space="preserve"> and Krikor</w:t>
+      </w:r>
+    </w:p>
+    <w:p>
+      <w:pPr>
+        <w:pStyle w:val="ListParagraph"/>
+        <w:numPr>
+          <w:ilvl w:val="1"/>
+          <w:numId w:val="1"/>
+        </w:numPr>
+        <w:spacing w:line="252" w:lineRule="auto"/>
+        <w:rPr>
+          <w:color w:val="0D0D0D" w:themeColor="text1" w:themeTint="F2"/>
+          <w:sz w:val="24"/>
+          <w:szCs w:val="24"/>
+        </w:rPr>
+      </w:pPr>
+      <w:r>
+        <w:rPr>
+          <w:color w:val="0D0D0D" w:themeColor="text1" w:themeTint="F2"/>
+          <w:sz w:val="24"/>
+          <w:szCs w:val="24"/>
+        </w:rPr>
+        <w:t>Discussed how to go about finishing the deliverable</w:t>
+      </w:r>
+    </w:p>
+    <w:p>
+      <w:pPr>
+        <w:pStyle w:val="ListParagraph"/>
+        <w:numPr>
+          <w:ilvl w:val="1"/>
+          <w:numId w:val="1"/>
+        </w:numPr>
+        <w:spacing w:line="252" w:lineRule="auto"/>
+        <w:rPr>
+          <w:color w:val="0D0D0D" w:themeColor="text1" w:themeTint="F2"/>
+          <w:sz w:val="24"/>
+          <w:szCs w:val="24"/>
+        </w:rPr>
+      </w:pPr>
+      <w:r>
+        <w:rPr>
+          <w:color w:val="0D0D0D" w:themeColor="text1" w:themeTint="F2"/>
+          <w:sz w:val="24"/>
+          <w:szCs w:val="24"/>
+        </w:rPr>
+        <w:t>Brought changes to the questionnaire for our client</w:t>
+      </w:r>
+    </w:p>
+    <w:p>
+      <w:pPr>
+        <w:pStyle w:val="ListParagraph"/>
+        <w:numPr>
+          <w:ilvl w:val="1"/>
+          <w:numId w:val="1"/>
+        </w:numPr>
+        <w:spacing w:line="252" w:lineRule="auto"/>
+        <w:rPr>
+          <w:color w:val="0D0D0D" w:themeColor="text1" w:themeTint="F2"/>
+          <w:sz w:val="24"/>
+          <w:szCs w:val="24"/>
+        </w:rPr>
+      </w:pPr>
+      <w:r>
+        <w:rPr>
+          <w:color w:val="0D0D0D" w:themeColor="text1" w:themeTint="F2"/>
+          <w:sz w:val="24"/>
+          <w:szCs w:val="24"/>
+        </w:rPr>
+        <w:t>Small changes to the UML</w:t>
+      </w:r>
+    </w:p>
+    <w:p>
+      <w:pPr>
+        <w:pStyle w:val="ListParagraph"/>
+        <w:numPr>
+          <w:ilvl w:val="0"/>
+          <w:numId w:val="1"/>
+        </w:numPr>
+        <w:spacing w:line="252" w:lineRule="auto"/>
+        <w:rPr>
+          <w:color w:val="0D0D0D" w:themeColor="text1" w:themeTint="F2"/>
+          <w:sz w:val="24"/>
+          <w:szCs w:val="24"/>
+        </w:rPr>
+      </w:pPr>
+      <w:proofErr w:type="spellStart"/>
+      <w:r>
+        <w:rPr>
+          <w:color w:val="0D0D0D" w:themeColor="text1" w:themeTint="F2"/>
+          <w:sz w:val="24"/>
+          <w:szCs w:val="24"/>
+        </w:rPr>
+        <w:t>Kerian</w:t>
+      </w:r>
+      <w:proofErr w:type="spellEnd"/>
+      <w:r>
+        <w:rPr>
+          <w:color w:val="0D0D0D" w:themeColor="text1" w:themeTint="F2"/>
+          <w:sz w:val="24"/>
+          <w:szCs w:val="24"/>
+        </w:rPr>
+        <w:t>:</w:t>
+      </w:r>
+    </w:p>
+    <w:p>
+      <w:pPr>
+        <w:pStyle w:val="ListParagraph"/>
+        <w:numPr>
+          <w:ilvl w:val="1"/>
+          <w:numId w:val="1"/>
+        </w:numPr>
+        <w:spacing w:line="252" w:lineRule="auto"/>
+        <w:rPr>
+          <w:color w:val="0D0D0D" w:themeColor="text1" w:themeTint="F2"/>
+          <w:sz w:val="24"/>
+          <w:szCs w:val="24"/>
+        </w:rPr>
+      </w:pPr>
+      <w:r>
+        <w:rPr>
+          <w:color w:val="0D0D0D" w:themeColor="text1" w:themeTint="F2"/>
+          <w:sz w:val="24"/>
+          <w:szCs w:val="24"/>
+        </w:rPr>
+        <w:t>Class Diagram</w:t>
+      </w:r>
+    </w:p>
+    <w:p>
+      <w:pPr>
+        <w:pStyle w:val="ListParagraph"/>
+        <w:numPr>
+          <w:ilvl w:val="1"/>
+          <w:numId w:val="1"/>
+        </w:numPr>
+        <w:spacing w:line="252" w:lineRule="auto"/>
+        <w:rPr>
+          <w:color w:val="0D0D0D" w:themeColor="text1" w:themeTint="F2"/>
+          <w:sz w:val="24"/>
+          <w:szCs w:val="24"/>
+        </w:rPr>
+      </w:pPr>
+    </w:p>
+    <w:p>
+      <w:pPr>
+        <w:spacing w:line="252" w:lineRule="auto"/>
+        <w:rPr>
+          <w:b/>
+          <w:bCs/>
+          <w:color w:val="0D0D0D" w:themeColor="text1" w:themeTint="F2"/>
+          <w:sz w:val="24"/>
+          <w:szCs w:val="24"/>
+        </w:rPr>
+      </w:pPr>
+      <w:r>
+        <w:rPr>
+          <w:b/>
+          <w:bCs/>
+          <w:color w:val="0D0D0D" w:themeColor="text1" w:themeTint="F2"/>
+          <w:sz w:val="24"/>
+          <w:szCs w:val="24"/>
+        </w:rPr>
+        <w:t>2</w:t>
+      </w:r>
+      <w:r>
+        <w:rPr>
+          <w:b/>
+          <w:bCs/>
+          <w:color w:val="0D0D0D" w:themeColor="text1" w:themeTint="F2"/>
+          <w:sz w:val="24"/>
+          <w:szCs w:val="24"/>
+          <w:vertAlign w:val="superscript"/>
+        </w:rPr>
+        <w:t>nd</w:t>
+      </w:r>
+      <w:r>
+        <w:rPr>
+          <w:b/>
+          <w:bCs/>
+          <w:color w:val="0D0D0D" w:themeColor="text1" w:themeTint="F2"/>
+          <w:sz w:val="24"/>
+          <w:szCs w:val="24"/>
+        </w:rPr>
+        <w:t xml:space="preserve"> of March – At home Separately:</w:t>
+      </w:r>
+    </w:p>
+    <w:p>
+      <w:pPr>
+        <w:pStyle w:val="ListParagraph"/>
+        <w:numPr>
+          <w:ilvl w:val="0"/>
+          <w:numId w:val="1"/>
+        </w:numPr>
+        <w:spacing w:line="252" w:lineRule="auto"/>
+        <w:rPr>
+          <w:color w:val="0D0D0D" w:themeColor="text1" w:themeTint="F2"/>
+          <w:sz w:val="24"/>
+          <w:szCs w:val="24"/>
+        </w:rPr>
+      </w:pPr>
+      <w:r>
+        <w:rPr>
+          <w:color w:val="0D0D0D" w:themeColor="text1" w:themeTint="F2"/>
+          <w:sz w:val="24"/>
+          <w:szCs w:val="24"/>
+        </w:rPr>
+        <w:t>Andy:</w:t>
+      </w:r>
+    </w:p>
+    <w:p>
+      <w:pPr>
+        <w:pStyle w:val="ListParagraph"/>
+        <w:numPr>
+          <w:ilvl w:val="1"/>
+          <w:numId w:val="1"/>
+        </w:numPr>
+        <w:spacing w:line="252" w:lineRule="auto"/>
+        <w:rPr>
+          <w:color w:val="0D0D0D" w:themeColor="text1" w:themeTint="F2"/>
+          <w:sz w:val="24"/>
+          <w:szCs w:val="24"/>
+        </w:rPr>
+      </w:pPr>
+      <w:r>
+        <w:rPr>
+          <w:color w:val="0D0D0D" w:themeColor="text1" w:themeTint="F2"/>
+          <w:sz w:val="24"/>
+          <w:szCs w:val="24"/>
+        </w:rPr>
+        <w:t xml:space="preserve">Front Matter of Deliverable03 </w:t>
+      </w:r>
+    </w:p>
+    <w:p>
+      <w:pPr>
+        <w:pStyle w:val="ListParagraph"/>
+        <w:numPr>
+          <w:ilvl w:val="0"/>
+          <w:numId w:val="1"/>
+        </w:numPr>
+        <w:spacing w:line="252" w:lineRule="auto"/>
+        <w:rPr>
+          <w:color w:val="0D0D0D" w:themeColor="text1" w:themeTint="F2"/>
+          <w:sz w:val="24"/>
+          <w:szCs w:val="24"/>
+        </w:rPr>
+      </w:pPr>
+      <w:proofErr w:type="spellStart"/>
+      <w:r>
+        <w:rPr>
+          <w:color w:val="0D0D0D" w:themeColor="text1" w:themeTint="F2"/>
+          <w:sz w:val="24"/>
+          <w:szCs w:val="24"/>
+        </w:rPr>
+        <w:t>Veaceslav</w:t>
+      </w:r>
+      <w:proofErr w:type="spellEnd"/>
+      <w:r>
+        <w:rPr>
+          <w:color w:val="0D0D0D" w:themeColor="text1" w:themeTint="F2"/>
+          <w:sz w:val="24"/>
+          <w:szCs w:val="24"/>
+        </w:rPr>
+        <w:t>:</w:t>
+      </w:r>
+    </w:p>
+    <w:p>
+      <w:pPr>
+        <w:pStyle w:val="ListParagraph"/>
+        <w:numPr>
+          <w:ilvl w:val="1"/>
+          <w:numId w:val="1"/>
+        </w:numPr>
+        <w:spacing w:line="252" w:lineRule="auto"/>
+        <w:rPr>
+          <w:color w:val="0D0D0D" w:themeColor="text1" w:themeTint="F2"/>
+          <w:sz w:val="24"/>
+          <w:szCs w:val="24"/>
+        </w:rPr>
+      </w:pPr>
+      <w:r>
+        <w:rPr>
+          <w:color w:val="0D0D0D" w:themeColor="text1" w:themeTint="F2"/>
+          <w:sz w:val="24"/>
+          <w:szCs w:val="24"/>
+        </w:rPr>
+        <w:t>Update the Gantt Chart from Deliverable01</w:t>
+      </w:r>
+    </w:p>
+    <w:p>
+      <w:pPr>
+        <w:spacing w:line="252" w:lineRule="auto"/>
+        <w:rPr>
+          <w:color w:val="0D0D0D" w:themeColor="text1" w:themeTint="F2"/>
+          <w:sz w:val="24"/>
+          <w:szCs w:val="24"/>
+        </w:rPr>
+      </w:pPr>
+    </w:p>
+    <w:p>
+      <w:pPr>
+        <w:pStyle w:val="ListParagraph"/>
+        <w:numPr>
+          <w:ilvl w:val="0"/>
+          <w:numId w:val="1"/>
+        </w:numPr>
+        <w:spacing w:line="252" w:lineRule="auto"/>
+        <w:rPr>
+          <w:color w:val="0D0D0D" w:themeColor="text1" w:themeTint="F2"/>
+          <w:sz w:val="24"/>
+          <w:szCs w:val="24"/>
+        </w:rPr>
+      </w:pPr>
+      <w:r>
+        <w:rPr>
+          <w:color w:val="0D0D0D" w:themeColor="text1" w:themeTint="F2"/>
+          <w:sz w:val="24"/>
+          <w:szCs w:val="24"/>
+        </w:rPr>
+        <w:lastRenderedPageBreak/>
+        <w:t>Christina:</w:t>
+      </w:r>
+    </w:p>
+    <w:p>
+      <w:pPr>
+        <w:pStyle w:val="ListParagraph"/>
+        <w:numPr>
+          <w:ilvl w:val="1"/>
+          <w:numId w:val="1"/>
+        </w:numPr>
+        <w:spacing w:line="252" w:lineRule="auto"/>
+        <w:rPr>
+          <w:color w:val="0D0D0D" w:themeColor="text1" w:themeTint="F2"/>
+          <w:sz w:val="24"/>
+          <w:szCs w:val="24"/>
+        </w:rPr>
+      </w:pPr>
+      <w:r>
+        <w:rPr>
+          <w:color w:val="0D0D0D" w:themeColor="text1" w:themeTint="F2"/>
+          <w:sz w:val="24"/>
+          <w:szCs w:val="24"/>
+        </w:rPr>
+        <w:t>Worked on the descriptive Use Case tables:</w:t>
+      </w:r>
+    </w:p>
+    <w:p>
+      <w:pPr>
+        <w:pStyle w:val="ListParagraph"/>
+        <w:numPr>
+          <w:ilvl w:val="2"/>
+          <w:numId w:val="1"/>
+        </w:numPr>
+        <w:spacing w:line="252" w:lineRule="auto"/>
+        <w:rPr>
+          <w:color w:val="0D0D0D" w:themeColor="text1" w:themeTint="F2"/>
+          <w:sz w:val="24"/>
+          <w:szCs w:val="24"/>
+        </w:rPr>
+      </w:pPr>
+      <w:r>
+        <w:rPr>
+          <w:color w:val="0D0D0D" w:themeColor="text1" w:themeTint="F2"/>
+          <w:sz w:val="24"/>
+          <w:szCs w:val="24"/>
+        </w:rPr>
+        <w:t>LT-</w:t>
+      </w:r>
+      <w:proofErr w:type="spellStart"/>
+      <w:r>
+        <w:rPr>
+          <w:color w:val="0D0D0D" w:themeColor="text1" w:themeTint="F2"/>
+          <w:sz w:val="24"/>
+          <w:szCs w:val="24"/>
+        </w:rPr>
+        <w:t>CreateUser</w:t>
+      </w:r>
+      <w:proofErr w:type="spellEnd"/>
+      <w:r>
+        <w:rPr>
+          <w:color w:val="0D0D0D" w:themeColor="text1" w:themeTint="F2"/>
+          <w:sz w:val="24"/>
+          <w:szCs w:val="24"/>
+        </w:rPr>
+        <w:t xml:space="preserve"> (Creating User)</w:t>
+      </w:r>
+    </w:p>
+    <w:p>
+      <w:pPr>
+        <w:pStyle w:val="ListParagraph"/>
+        <w:numPr>
+          <w:ilvl w:val="2"/>
+          <w:numId w:val="1"/>
+        </w:numPr>
+        <w:spacing w:line="252" w:lineRule="auto"/>
+        <w:rPr>
+          <w:color w:val="0D0D0D" w:themeColor="text1" w:themeTint="F2"/>
+          <w:sz w:val="24"/>
+          <w:szCs w:val="24"/>
+        </w:rPr>
+      </w:pPr>
+      <w:r>
+        <w:rPr>
+          <w:color w:val="0D0D0D" w:themeColor="text1" w:themeTint="F2"/>
+          <w:sz w:val="24"/>
+          <w:szCs w:val="24"/>
+        </w:rPr>
+        <w:t>LT-Login (Login)</w:t>
+      </w:r>
+    </w:p>
+    <w:p>
+      <w:pPr>
+        <w:pStyle w:val="ListParagraph"/>
+        <w:numPr>
+          <w:ilvl w:val="2"/>
+          <w:numId w:val="1"/>
+        </w:numPr>
+        <w:spacing w:line="252" w:lineRule="auto"/>
+        <w:rPr>
+          <w:color w:val="0D0D0D" w:themeColor="text1" w:themeTint="F2"/>
+          <w:sz w:val="24"/>
+          <w:szCs w:val="24"/>
+        </w:rPr>
+      </w:pPr>
+      <w:r>
+        <w:rPr>
+          <w:color w:val="0D0D0D" w:themeColor="text1" w:themeTint="F2"/>
+          <w:sz w:val="24"/>
+          <w:szCs w:val="24"/>
+        </w:rPr>
+        <w:t>LT-Promo (Sending Promotional Emails)</w:t>
+      </w:r>
+    </w:p>
+    <w:p>
+      <w:pPr>
+        <w:pStyle w:val="ListParagraph"/>
+        <w:numPr>
+          <w:ilvl w:val="2"/>
+          <w:numId w:val="1"/>
+        </w:numPr>
+        <w:spacing w:line="252" w:lineRule="auto"/>
+        <w:rPr>
+          <w:color w:val="0D0D0D" w:themeColor="text1" w:themeTint="F2"/>
+          <w:sz w:val="24"/>
+          <w:szCs w:val="24"/>
+        </w:rPr>
+      </w:pPr>
+      <w:r>
+        <w:rPr>
+          <w:color w:val="0D0D0D" w:themeColor="text1" w:themeTint="F2"/>
+          <w:sz w:val="24"/>
+          <w:szCs w:val="24"/>
+        </w:rPr>
+        <w:t>LT-Contact (Sending Emails to the Admin)</w:t>
+      </w:r>
+    </w:p>
+    <w:p>
+      <w:pPr>
+        <w:pStyle w:val="ListParagraph"/>
+        <w:numPr>
+          <w:ilvl w:val="2"/>
+          <w:numId w:val="1"/>
+        </w:numPr>
+        <w:spacing w:line="252" w:lineRule="auto"/>
+        <w:rPr>
+          <w:color w:val="0D0D0D" w:themeColor="text1" w:themeTint="F2"/>
+          <w:sz w:val="24"/>
+          <w:szCs w:val="24"/>
+        </w:rPr>
+      </w:pPr>
+      <w:r>
+        <w:rPr>
+          <w:color w:val="0D0D0D" w:themeColor="text1" w:themeTint="F2"/>
+          <w:sz w:val="24"/>
+          <w:szCs w:val="24"/>
+        </w:rPr>
+        <w:t>LT-</w:t>
+      </w:r>
+      <w:proofErr w:type="spellStart"/>
+      <w:r>
+        <w:rPr>
+          <w:color w:val="0D0D0D" w:themeColor="text1" w:themeTint="F2"/>
+          <w:sz w:val="24"/>
+          <w:szCs w:val="24"/>
+        </w:rPr>
+        <w:t>CheckoutWithPaypal</w:t>
+      </w:r>
+      <w:proofErr w:type="spellEnd"/>
+      <w:r>
+        <w:rPr>
+          <w:color w:val="0D0D0D" w:themeColor="text1" w:themeTint="F2"/>
+          <w:sz w:val="24"/>
+          <w:szCs w:val="24"/>
+        </w:rPr>
+        <w:t xml:space="preserve"> (Checking out with </w:t>
+      </w:r>
+      <w:proofErr w:type="spellStart"/>
+      <w:r>
+        <w:rPr>
+          <w:color w:val="0D0D0D" w:themeColor="text1" w:themeTint="F2"/>
+          <w:sz w:val="24"/>
+          <w:szCs w:val="24"/>
+        </w:rPr>
+        <w:t>Paypal</w:t>
+      </w:r>
+      <w:proofErr w:type="spellEnd"/>
+      <w:r>
+        <w:rPr>
+          <w:color w:val="0D0D0D" w:themeColor="text1" w:themeTint="F2"/>
+          <w:sz w:val="24"/>
+          <w:szCs w:val="24"/>
+        </w:rPr>
+        <w:t>)</w:t>
+      </w:r>
+    </w:p>
+    <w:p>
+      <w:pPr>
+        <w:pStyle w:val="ListParagraph"/>
+        <w:numPr>
+          <w:ilvl w:val="2"/>
+          <w:numId w:val="1"/>
+        </w:numPr>
+        <w:spacing w:line="252" w:lineRule="auto"/>
+        <w:rPr>
+          <w:color w:val="0D0D0D" w:themeColor="text1" w:themeTint="F2"/>
+          <w:sz w:val="24"/>
+          <w:szCs w:val="24"/>
+        </w:rPr>
+      </w:pPr>
+      <w:r>
+        <w:rPr>
+          <w:color w:val="0D0D0D" w:themeColor="text1" w:themeTint="F2"/>
+          <w:sz w:val="24"/>
+          <w:szCs w:val="24"/>
+        </w:rPr>
+        <w:t>LT-</w:t>
+      </w:r>
+      <w:proofErr w:type="spellStart"/>
+      <w:r>
+        <w:rPr>
+          <w:color w:val="0D0D0D" w:themeColor="text1" w:themeTint="F2"/>
+          <w:sz w:val="24"/>
+          <w:szCs w:val="24"/>
+        </w:rPr>
+        <w:t>CheckoutWithCard</w:t>
+      </w:r>
+      <w:proofErr w:type="spellEnd"/>
+      <w:r>
+        <w:rPr>
+          <w:color w:val="0D0D0D" w:themeColor="text1" w:themeTint="F2"/>
+          <w:sz w:val="24"/>
+          <w:szCs w:val="24"/>
+        </w:rPr>
+        <w:t xml:space="preserve"> (Checking out with a card)</w:t>
+      </w:r>
+    </w:p>
+    <w:p>
+      <w:pPr>
+        <w:pStyle w:val="ListParagraph"/>
+        <w:numPr>
+          <w:ilvl w:val="2"/>
+          <w:numId w:val="1"/>
+        </w:numPr>
+        <w:spacing w:line="252" w:lineRule="auto"/>
+        <w:rPr>
+          <w:color w:val="0D0D0D" w:themeColor="text1" w:themeTint="F2"/>
+          <w:sz w:val="24"/>
+          <w:szCs w:val="24"/>
+        </w:rPr>
+      </w:pPr>
+      <w:r>
+        <w:rPr>
+          <w:color w:val="0D0D0D" w:themeColor="text1" w:themeTint="F2"/>
+          <w:sz w:val="24"/>
+          <w:szCs w:val="24"/>
+        </w:rPr>
+        <w:t>LT-</w:t>
+      </w:r>
+      <w:proofErr w:type="spellStart"/>
+      <w:r>
+        <w:rPr>
+          <w:color w:val="0D0D0D" w:themeColor="text1" w:themeTint="F2"/>
+          <w:sz w:val="24"/>
+          <w:szCs w:val="24"/>
+        </w:rPr>
+        <w:t>AddProduct</w:t>
+      </w:r>
+      <w:proofErr w:type="spellEnd"/>
+      <w:r>
+        <w:rPr>
+          <w:color w:val="0D0D0D" w:themeColor="text1" w:themeTint="F2"/>
+          <w:sz w:val="24"/>
+          <w:szCs w:val="24"/>
+        </w:rPr>
+        <w:t xml:space="preserve"> (Adding a Product)</w:t>
+      </w:r>
+    </w:p>
+    <w:p>
+      <w:pPr>
+        <w:pStyle w:val="ListParagraph"/>
+        <w:numPr>
+          <w:ilvl w:val="2"/>
+          <w:numId w:val="1"/>
+        </w:numPr>
+        <w:spacing w:line="252" w:lineRule="auto"/>
+        <w:rPr>
+          <w:color w:val="0D0D0D" w:themeColor="text1" w:themeTint="F2"/>
+          <w:sz w:val="24"/>
+          <w:szCs w:val="24"/>
+        </w:rPr>
+      </w:pPr>
+      <w:r>
+        <w:rPr>
+          <w:color w:val="0D0D0D" w:themeColor="text1" w:themeTint="F2"/>
+          <w:sz w:val="24"/>
+          <w:szCs w:val="24"/>
+        </w:rPr>
+        <w:t>LT-</w:t>
+      </w:r>
+      <w:proofErr w:type="spellStart"/>
+      <w:r>
+        <w:rPr>
+          <w:color w:val="0D0D0D" w:themeColor="text1" w:themeTint="F2"/>
+          <w:sz w:val="24"/>
+          <w:szCs w:val="24"/>
+        </w:rPr>
+        <w:t>UpdateProduct</w:t>
+      </w:r>
+      <w:proofErr w:type="spellEnd"/>
+      <w:r>
+        <w:rPr>
+          <w:color w:val="0D0D0D" w:themeColor="text1" w:themeTint="F2"/>
+          <w:sz w:val="24"/>
+          <w:szCs w:val="24"/>
+        </w:rPr>
+        <w:t xml:space="preserve"> (Updating a Product)</w:t>
+      </w:r>
+    </w:p>
+    <w:p>
+      <w:pPr>
+        <w:pStyle w:val="ListParagraph"/>
+        <w:numPr>
+          <w:ilvl w:val="2"/>
+          <w:numId w:val="1"/>
+        </w:numPr>
+        <w:spacing w:line="252" w:lineRule="auto"/>
+        <w:rPr>
+          <w:color w:val="0D0D0D" w:themeColor="text1" w:themeTint="F2"/>
+          <w:sz w:val="24"/>
+          <w:szCs w:val="24"/>
+        </w:rPr>
+      </w:pPr>
+      <w:r>
+        <w:rPr>
+          <w:color w:val="0D0D0D" w:themeColor="text1" w:themeTint="F2"/>
+          <w:sz w:val="24"/>
+          <w:szCs w:val="24"/>
+        </w:rPr>
+        <w:t>LT-</w:t>
+      </w:r>
+      <w:proofErr w:type="spellStart"/>
+      <w:proofErr w:type="gramStart"/>
+      <w:r>
+        <w:rPr>
+          <w:color w:val="0D0D0D" w:themeColor="text1" w:themeTint="F2"/>
+          <w:sz w:val="24"/>
+          <w:szCs w:val="24"/>
+        </w:rPr>
+        <w:t>RemoveProduct</w:t>
+      </w:r>
+      <w:proofErr w:type="spellEnd"/>
+      <w:r>
+        <w:rPr>
+          <w:color w:val="0D0D0D" w:themeColor="text1" w:themeTint="F2"/>
+          <w:sz w:val="24"/>
+          <w:szCs w:val="24"/>
+        </w:rPr>
+        <w:t>(</w:t>
+      </w:r>
+      <w:proofErr w:type="gramEnd"/>
+      <w:r>
+        <w:rPr>
+          <w:color w:val="0D0D0D" w:themeColor="text1" w:themeTint="F2"/>
+          <w:sz w:val="24"/>
+          <w:szCs w:val="24"/>
+        </w:rPr>
+        <w:t>Removing a Product)</w:t>
+      </w:r>
+    </w:p>
+    <w:p>
+      <w:pPr>
+        <w:pStyle w:val="ListParagraph"/>
+        <w:numPr>
+          <w:ilvl w:val="2"/>
+          <w:numId w:val="1"/>
+        </w:numPr>
+        <w:spacing w:line="252" w:lineRule="auto"/>
+        <w:rPr>
+          <w:sz w:val="24"/>
+          <w:szCs w:val="24"/>
+        </w:rPr>
+      </w:pPr>
+      <w:r>
+        <w:rPr>
+          <w:color w:val="0D0D0D" w:themeColor="text1" w:themeTint="F2"/>
+          <w:sz w:val="24"/>
+          <w:szCs w:val="24"/>
+        </w:rPr>
+        <w:t>LT-</w:t>
+      </w:r>
+      <w:proofErr w:type="spellStart"/>
+      <w:r>
+        <w:rPr>
+          <w:color w:val="0D0D0D" w:themeColor="text1" w:themeTint="F2"/>
+          <w:sz w:val="24"/>
+          <w:szCs w:val="24"/>
+        </w:rPr>
+        <w:t>ManageOrders</w:t>
+      </w:r>
+      <w:proofErr w:type="spellEnd"/>
+      <w:r>
+        <w:rPr>
+          <w:color w:val="0D0D0D" w:themeColor="text1" w:themeTint="F2"/>
+          <w:sz w:val="24"/>
+          <w:szCs w:val="24"/>
+        </w:rPr>
+        <w:t xml:space="preserve"> (Managing Orders)</w:t>
+      </w:r>
+    </w:p>
+    <w:p>
+      <w:pPr>
+        <w:pStyle w:val="ListParagraph"/>
+        <w:numPr>
+          <w:ilvl w:val="2"/>
+          <w:numId w:val="1"/>
+        </w:numPr>
+        <w:spacing w:line="252" w:lineRule="auto"/>
+        <w:rPr>
+          <w:sz w:val="24"/>
+          <w:szCs w:val="24"/>
+        </w:rPr>
+      </w:pPr>
+      <w:r>
+        <w:rPr>
+          <w:color w:val="0D0D0D" w:themeColor="text1" w:themeTint="F2"/>
+          <w:sz w:val="24"/>
+          <w:szCs w:val="24"/>
+        </w:rPr>
+        <w:t>LT-</w:t>
+      </w:r>
+      <w:proofErr w:type="spellStart"/>
+      <w:r>
+        <w:rPr>
+          <w:color w:val="0D0D0D" w:themeColor="text1" w:themeTint="F2"/>
+          <w:sz w:val="24"/>
+          <w:szCs w:val="24"/>
+        </w:rPr>
+        <w:t>EditProfile</w:t>
+      </w:r>
+      <w:proofErr w:type="spellEnd"/>
+      <w:r>
+        <w:rPr>
+          <w:color w:val="0D0D0D" w:themeColor="text1" w:themeTint="F2"/>
+          <w:sz w:val="24"/>
+          <w:szCs w:val="24"/>
+        </w:rPr>
+        <w:t xml:space="preserve"> (Editing Customer Profile)</w:t>
+      </w:r>
+    </w:p>
+    <w:p>
+      <w:pPr>
+        <w:pStyle w:val="ListParagraph"/>
+        <w:numPr>
+          <w:ilvl w:val="2"/>
+          <w:numId w:val="1"/>
+        </w:numPr>
+        <w:spacing w:line="252" w:lineRule="auto"/>
+        <w:rPr>
+          <w:sz w:val="24"/>
+          <w:szCs w:val="24"/>
+        </w:rPr>
+      </w:pPr>
+      <w:r>
+        <w:rPr>
+          <w:rFonts w:ascii="Arial" w:hAnsi="Arial" w:cs="Arial"/>
+          <w:color w:val="000000"/>
+        </w:rPr>
+        <w:t>LT-</w:t>
+      </w:r>
+      <w:proofErr w:type="spellStart"/>
+      <w:r>
+        <w:rPr>
+          <w:rFonts w:ascii="Arial" w:hAnsi="Arial" w:cs="Arial"/>
+          <w:color w:val="000000"/>
+        </w:rPr>
+        <w:t>RemoveFromCart</w:t>
+      </w:r>
+      <w:proofErr w:type="spellEnd"/>
+      <w:r>
+        <w:rPr>
+          <w:rFonts w:ascii="Arial" w:hAnsi="Arial" w:cs="Arial"/>
+          <w:color w:val="000000"/>
+        </w:rPr>
+        <w:t xml:space="preserve"> (Removing Item from Cart)</w:t>
+      </w:r>
+    </w:p>
+    <w:p>
+      <w:pPr>
+        <w:pStyle w:val="ListParagraph"/>
+        <w:numPr>
+          <w:ilvl w:val="2"/>
+          <w:numId w:val="1"/>
+        </w:numPr>
+        <w:spacing w:line="252" w:lineRule="auto"/>
+        <w:rPr>
+          <w:sz w:val="24"/>
+          <w:szCs w:val="24"/>
+        </w:rPr>
+      </w:pPr>
+      <w:r>
+        <w:rPr>
+          <w:rFonts w:ascii="Arial" w:hAnsi="Arial" w:cs="Arial"/>
+          <w:color w:val="000000"/>
+        </w:rPr>
+        <w:t>LT-</w:t>
+      </w:r>
+      <w:proofErr w:type="spellStart"/>
+      <w:r>
+        <w:rPr>
+          <w:rFonts w:ascii="Arial" w:hAnsi="Arial" w:cs="Arial"/>
+          <w:color w:val="000000"/>
+        </w:rPr>
+        <w:t>ViewPromos</w:t>
+      </w:r>
+      <w:proofErr w:type="spellEnd"/>
+      <w:r>
+        <w:rPr>
+          <w:rFonts w:ascii="Arial" w:hAnsi="Arial" w:cs="Arial"/>
+          <w:color w:val="000000"/>
+        </w:rPr>
+        <w:t xml:space="preserve"> (View Customers who have Promotions)</w:t>
+      </w:r>
+    </w:p>
+    <w:p>
+      <w:pPr>
+        <w:pStyle w:val="ListParagraph"/>
+        <w:numPr>
+          <w:ilvl w:val="0"/>
+          <w:numId w:val="1"/>
+        </w:numPr>
+        <w:spacing w:line="252" w:lineRule="auto"/>
+        <w:rPr>
+          <w:sz w:val="24"/>
+          <w:szCs w:val="24"/>
+        </w:rPr>
+      </w:pPr>
+      <w:r>
+        <w:rPr>
+          <w:sz w:val="24"/>
+          <w:szCs w:val="24"/>
+        </w:rPr>
+        <w:t>Krikor:</w:t>
+      </w:r>
+    </w:p>
+    <w:p>
+      <w:pPr>
+        <w:pStyle w:val="ListParagraph"/>
+        <w:numPr>
+          <w:ilvl w:val="1"/>
+          <w:numId w:val="1"/>
+        </w:numPr>
+        <w:spacing w:line="252" w:lineRule="auto"/>
+        <w:rPr>
+          <w:sz w:val="24"/>
+          <w:szCs w:val="24"/>
+        </w:rPr>
+      </w:pPr>
+      <w:r>
+        <w:rPr>
+          <w:sz w:val="24"/>
+          <w:szCs w:val="24"/>
+        </w:rPr>
+        <w:t>Continued Class Diagram</w:t>
+      </w:r>
+    </w:p>
+    <w:p>
+      <w:pPr>
+        <w:pStyle w:val="ListParagraph"/>
+        <w:numPr>
+          <w:ilvl w:val="1"/>
+          <w:numId w:val="1"/>
+        </w:numPr>
+        <w:spacing w:line="252" w:lineRule="auto"/>
+        <w:rPr>
+          <w:sz w:val="24"/>
+          <w:szCs w:val="24"/>
+        </w:rPr>
+      </w:pPr>
+      <w:r>
+        <w:rPr>
+          <w:sz w:val="24"/>
+          <w:szCs w:val="24"/>
+        </w:rPr>
+        <w:t>Fixed issues within the flowchart</w:t>
+      </w:r>
+    </w:p>
+    <w:p>
+      <w:pPr>
+        <w:spacing w:line="252" w:lineRule="auto"/>
+      </w:pPr>
+    </w:p>
+    <w:p>
+      <w:pPr>
+        <w:spacing w:line="252" w:lineRule="auto"/>
+        <w:rPr>
+          <w:b/>
+          <w:bCs/>
+          <w:color w:val="0D0D0D" w:themeColor="text1" w:themeTint="F2"/>
+          <w:sz w:val="24"/>
+          <w:szCs w:val="24"/>
+        </w:rPr>
+      </w:pPr>
+      <w:r>
+        <w:rPr>
+          <w:b/>
+          <w:bCs/>
+          <w:color w:val="0D0D0D" w:themeColor="text1" w:themeTint="F2"/>
+          <w:sz w:val="24"/>
+          <w:szCs w:val="24"/>
+        </w:rPr>
+        <w:t>3</w:t>
+      </w:r>
+      <w:r>
+        <w:rPr>
+          <w:b/>
+          <w:bCs/>
+          <w:color w:val="0D0D0D" w:themeColor="text1" w:themeTint="F2"/>
+          <w:sz w:val="24"/>
+          <w:szCs w:val="24"/>
+          <w:vertAlign w:val="superscript"/>
+        </w:rPr>
+        <w:t>rd</w:t>
+      </w:r>
+      <w:r>
+        <w:rPr>
+          <w:b/>
+          <w:bCs/>
+          <w:color w:val="0D0D0D" w:themeColor="text1" w:themeTint="F2"/>
+          <w:sz w:val="24"/>
+          <w:szCs w:val="24"/>
+        </w:rPr>
+        <w:t xml:space="preserve"> of March:</w:t>
+      </w:r>
+    </w:p>
+    <w:tbl>
+      <w:tblPr>
+        <w:tblStyle w:val="TableGrid"/>
+        <w:tblW w:w="0" w:type="auto"/>
+        <w:tblLook w:val="04A0" w:firstRow="1" w:lastRow="0" w:firstColumn="1" w:lastColumn="0" w:noHBand="0" w:noVBand="1"/>
+      </w:tblPr>
+      <w:tblGrid>
+        <w:gridCol w:w="3116"/>
+        <w:gridCol w:w="3117"/>
+        <w:gridCol w:w="3117"/>
+      </w:tblGrid>
+      <w:tr>
+        <w:tc>
+          <w:tcPr>
+            <w:tcW w:w="3116" w:type="dxa"/>
+          </w:tcPr>
+          <w:p>
+            <w:pPr>
+              <w:spacing w:line="252" w:lineRule="auto"/>
+              <w:jc w:val="center"/>
+              <w:rPr>
+                <w:b/>
+                <w:bCs/>
+                <w:color w:val="0D0D0D" w:themeColor="text1" w:themeTint="F2"/>
+                <w:sz w:val="24"/>
+                <w:szCs w:val="24"/>
+              </w:rPr>
+            </w:pPr>
+            <w:r>
+              <w:rPr>
+                <w:b/>
+                <w:bCs/>
+                <w:color w:val="0D0D0D" w:themeColor="text1" w:themeTint="F2"/>
+                <w:sz w:val="24"/>
+                <w:szCs w:val="24"/>
+              </w:rPr>
+              <w:t>Student</w:t>
+            </w:r>
+          </w:p>
+        </w:tc>
+        <w:tc>
+          <w:tcPr>
+            <w:tcW w:w="3117" w:type="dxa"/>
+          </w:tcPr>
+          <w:p>
+            <w:pPr>
+              <w:spacing w:line="252" w:lineRule="auto"/>
+              <w:jc w:val="center"/>
+              <w:rPr>
+                <w:b/>
+                <w:bCs/>
+                <w:color w:val="0D0D0D" w:themeColor="text1" w:themeTint="F2"/>
+                <w:sz w:val="24"/>
+                <w:szCs w:val="24"/>
+              </w:rPr>
+            </w:pPr>
+            <w:r>
+              <w:rPr>
+                <w:b/>
+                <w:bCs/>
+                <w:color w:val="0D0D0D" w:themeColor="text1" w:themeTint="F2"/>
+                <w:sz w:val="24"/>
+                <w:szCs w:val="24"/>
+              </w:rPr>
+              <w:t>At home, separately</w:t>
+            </w:r>
+          </w:p>
+        </w:tc>
+        <w:tc>
+          <w:tcPr>
+            <w:tcW w:w="3117" w:type="dxa"/>
+          </w:tcPr>
+          <w:p>
+            <w:pPr>
+              <w:spacing w:line="252" w:lineRule="auto"/>
+              <w:jc w:val="center"/>
+              <w:rPr>
+                <w:b/>
+                <w:bCs/>
+                <w:color w:val="0D0D0D" w:themeColor="text1" w:themeTint="F2"/>
+                <w:sz w:val="24"/>
+                <w:szCs w:val="24"/>
+              </w:rPr>
+            </w:pPr>
+            <w:r>
+              <w:rPr>
+                <w:b/>
+                <w:bCs/>
+                <w:color w:val="0D0D0D" w:themeColor="text1" w:themeTint="F2"/>
+                <w:sz w:val="24"/>
+                <w:szCs w:val="24"/>
+              </w:rPr>
+              <w:t>In class, together</w:t>
+            </w:r>
+          </w:p>
+        </w:tc>
+      </w:tr>
+      <w:tr>
+        <w:tc>
+          <w:tcPr>
+            <w:tcW w:w="3116" w:type="dxa"/>
+          </w:tcPr>
+          <w:p>
+            <w:pPr>
+              <w:spacing w:line="252" w:lineRule="auto"/>
+              <w:rPr>
+                <w:b/>
+                <w:bCs/>
+                <w:color w:val="0D0D0D" w:themeColor="text1" w:themeTint="F2"/>
+                <w:sz w:val="24"/>
+                <w:szCs w:val="24"/>
+              </w:rPr>
+            </w:pPr>
+            <w:r>
+              <w:rPr>
+                <w:b/>
+                <w:bCs/>
+                <w:color w:val="0D0D0D" w:themeColor="text1" w:themeTint="F2"/>
+                <w:sz w:val="24"/>
+                <w:szCs w:val="24"/>
+              </w:rPr>
+              <w:t>Christina Kallas</w:t>
+            </w:r>
+          </w:p>
+        </w:tc>
+        <w:tc>
+          <w:tcPr>
+            <w:tcW w:w="3117" w:type="dxa"/>
+          </w:tcPr>
+          <w:p>
+            <w:pPr>
+              <w:spacing w:line="252" w:lineRule="auto"/>
+              <w:rPr>
+                <w:color w:val="0D0D0D" w:themeColor="text1" w:themeTint="F2"/>
+                <w:sz w:val="24"/>
+                <w:szCs w:val="24"/>
+              </w:rPr>
+            </w:pPr>
+            <w:r>
+              <w:rPr>
+                <w:color w:val="0D0D0D" w:themeColor="text1" w:themeTint="F2"/>
+                <w:sz w:val="24"/>
+                <w:szCs w:val="24"/>
+              </w:rPr>
+              <w:t xml:space="preserve">&gt; </w:t>
+            </w:r>
+            <w:r>
+              <w:rPr>
+                <w:color w:val="0D0D0D" w:themeColor="text1" w:themeTint="F2"/>
+                <w:sz w:val="24"/>
+                <w:szCs w:val="24"/>
+              </w:rPr>
+              <w:t>Worked on the descriptive Use Case tables:</w:t>
+            </w:r>
+          </w:p>
+          <w:p>
+            <w:pPr>
+              <w:spacing w:line="252" w:lineRule="auto"/>
+              <w:rPr>
+                <w:color w:val="0D0D0D" w:themeColor="text1" w:themeTint="F2"/>
+                <w:sz w:val="24"/>
+                <w:szCs w:val="24"/>
+              </w:rPr>
+            </w:pPr>
+            <w:r>
+              <w:rPr>
+                <w:color w:val="0D0D0D" w:themeColor="text1" w:themeTint="F2"/>
+                <w:sz w:val="24"/>
+                <w:szCs w:val="24"/>
+              </w:rPr>
+              <w:t xml:space="preserve">       - </w:t>
+            </w:r>
+            <w:r>
+              <w:rPr>
+                <w:color w:val="0D0D0D" w:themeColor="text1" w:themeTint="F2"/>
+                <w:sz w:val="24"/>
+                <w:szCs w:val="24"/>
+              </w:rPr>
+              <w:t>LT-</w:t>
+            </w:r>
+            <w:proofErr w:type="spellStart"/>
+            <w:r>
+              <w:rPr>
+                <w:color w:val="0D0D0D" w:themeColor="text1" w:themeTint="F2"/>
+                <w:sz w:val="24"/>
+                <w:szCs w:val="24"/>
+              </w:rPr>
+              <w:t>EditProfile</w:t>
+            </w:r>
+            <w:proofErr w:type="spellEnd"/>
+            <w:r>
+              <w:rPr>
+                <w:color w:val="0D0D0D" w:themeColor="text1" w:themeTint="F2"/>
+                <w:sz w:val="24"/>
+                <w:szCs w:val="24"/>
+              </w:rPr>
+              <w:t xml:space="preserve"> (</w:t>
+            </w:r>
+            <w:r>
+              <w:rPr>
+                <w:color w:val="0D0D0D" w:themeColor="text1" w:themeTint="F2"/>
+                <w:sz w:val="24"/>
+                <w:szCs w:val="24"/>
+              </w:rPr>
+              <w:t>Editing Customer Profile</w:t>
+            </w:r>
+            <w:r>
+              <w:rPr>
+                <w:color w:val="0D0D0D" w:themeColor="text1" w:themeTint="F2"/>
+                <w:sz w:val="24"/>
+                <w:szCs w:val="24"/>
+              </w:rPr>
+              <w:t>)</w:t>
+            </w:r>
+          </w:p>
+          <w:p>
+            <w:pPr>
+              <w:spacing w:line="252" w:lineRule="auto"/>
+              <w:rPr>
+                <w:color w:val="0D0D0D" w:themeColor="text1" w:themeTint="F2"/>
+                <w:sz w:val="24"/>
+                <w:szCs w:val="24"/>
+              </w:rPr>
+            </w:pPr>
+            <w:r>
+              <w:rPr>
+                <w:color w:val="0D0D0D" w:themeColor="text1" w:themeTint="F2"/>
+                <w:sz w:val="24"/>
+                <w:szCs w:val="24"/>
+              </w:rPr>
+              <w:t xml:space="preserve">       - LT-</w:t>
+            </w:r>
+            <w:proofErr w:type="spellStart"/>
+            <w:r>
+              <w:rPr>
+                <w:color w:val="0D0D0D" w:themeColor="text1" w:themeTint="F2"/>
+                <w:sz w:val="24"/>
+                <w:szCs w:val="24"/>
+              </w:rPr>
+              <w:t>RemoveFromCart</w:t>
+            </w:r>
+            <w:proofErr w:type="spellEnd"/>
+            <w:r>
+              <w:rPr>
+                <w:color w:val="0D0D0D" w:themeColor="text1" w:themeTint="F2"/>
+                <w:sz w:val="24"/>
+                <w:szCs w:val="24"/>
+              </w:rPr>
+              <w:t xml:space="preserve"> (Removing Item from Cart)</w:t>
+            </w:r>
+          </w:p>
+          <w:p>
+            <w:pPr>
+              <w:spacing w:line="252" w:lineRule="auto"/>
+              <w:rPr>
+                <w:color w:val="0D0D0D" w:themeColor="text1" w:themeTint="F2"/>
+                <w:sz w:val="24"/>
+                <w:szCs w:val="24"/>
+              </w:rPr>
+            </w:pPr>
+            <w:r>
+              <w:rPr>
+                <w:color w:val="0D0D0D" w:themeColor="text1" w:themeTint="F2"/>
+                <w:sz w:val="24"/>
+                <w:szCs w:val="24"/>
+              </w:rPr>
+              <w:t>&gt; Worked on Deliverable03:</w:t>
+            </w:r>
+          </w:p>
+          <w:p>
+            <w:pPr>
+              <w:spacing w:line="252" w:lineRule="auto"/>
+              <w:rPr>
+                <w:color w:val="0D0D0D" w:themeColor="text1" w:themeTint="F2"/>
+                <w:sz w:val="24"/>
+                <w:szCs w:val="24"/>
+              </w:rPr>
+            </w:pPr>
+            <w:r>
+              <w:rPr>
+                <w:color w:val="0D0D0D" w:themeColor="text1" w:themeTint="F2"/>
+                <w:sz w:val="24"/>
+                <w:szCs w:val="24"/>
+              </w:rPr>
+              <w:t xml:space="preserve">       - Summary of the Client (finished)</w:t>
+            </w:r>
+          </w:p>
+          <w:p>
+            <w:pPr>
+              <w:spacing w:line="252" w:lineRule="auto"/>
+              <w:rPr>
+                <w:color w:val="0D0D0D" w:themeColor="text1" w:themeTint="F2"/>
+                <w:sz w:val="24"/>
+                <w:szCs w:val="24"/>
+              </w:rPr>
+            </w:pPr>
+            <w:r>
+              <w:rPr>
+                <w:color w:val="0D0D0D" w:themeColor="text1" w:themeTint="F2"/>
+                <w:sz w:val="24"/>
+                <w:szCs w:val="24"/>
+              </w:rPr>
+              <w:t xml:space="preserve">       - Business Problem (finished)</w:t>
+            </w:r>
+          </w:p>
+          <w:p>
+            <w:pPr>
+              <w:spacing w:line="252" w:lineRule="auto"/>
+              <w:rPr>
+                <w:color w:val="0D0D0D" w:themeColor="text1" w:themeTint="F2"/>
+                <w:sz w:val="24"/>
+                <w:szCs w:val="24"/>
+              </w:rPr>
+            </w:pPr>
+            <w:r>
+              <w:rPr>
+                <w:color w:val="0D0D0D" w:themeColor="text1" w:themeTint="F2"/>
+                <w:sz w:val="24"/>
+                <w:szCs w:val="24"/>
+              </w:rPr>
+              <w:t xml:space="preserve">       - Narrative Description (started but incomplete)</w:t>
+            </w:r>
+          </w:p>
+          <w:p>
+            <w:pPr>
+              <w:spacing w:line="252" w:lineRule="auto"/>
+              <w:rPr>
+                <w:color w:val="0D0D0D" w:themeColor="text1" w:themeTint="F2"/>
+                <w:sz w:val="24"/>
+                <w:szCs w:val="24"/>
+              </w:rPr>
+            </w:pPr>
+            <w:r>
+              <w:rPr>
+                <w:color w:val="0D0D0D" w:themeColor="text1" w:themeTint="F2"/>
+                <w:sz w:val="24"/>
+                <w:szCs w:val="24"/>
+              </w:rPr>
+              <w:t xml:space="preserve">      - Appendix 2 (UML Templates – completed)</w:t>
+            </w:r>
+          </w:p>
+          <w:p>
+            <w:pPr>
+              <w:spacing w:line="252" w:lineRule="auto"/>
+              <w:rPr>
+                <w:color w:val="0D0D0D" w:themeColor="text1" w:themeTint="F2"/>
+                <w:sz w:val="24"/>
+                <w:szCs w:val="24"/>
+              </w:rPr>
+            </w:pPr>
+          </w:p>
+        </w:tc>
+        <w:tc>
+          <w:tcPr>
+            <w:tcW w:w="3117" w:type="dxa"/>
+          </w:tcPr>
+          <w:p>
+            <w:pPr>
+              <w:spacing w:line="252" w:lineRule="auto"/>
+              <w:rPr>
+                <w:color w:val="0D0D0D" w:themeColor="text1" w:themeTint="F2"/>
+                <w:sz w:val="24"/>
+                <w:szCs w:val="24"/>
+              </w:rPr>
+            </w:pPr>
+            <w:r>
+              <w:rPr>
+                <w:color w:val="0D0D0D" w:themeColor="text1" w:themeTint="F2"/>
+                <w:sz w:val="24"/>
+                <w:szCs w:val="24"/>
+              </w:rPr>
+              <w:t>&gt; Worked on Deliverable03:</w:t>
+            </w:r>
+          </w:p>
+          <w:p>
+            <w:pPr>
+              <w:spacing w:line="252" w:lineRule="auto"/>
+              <w:rPr>
+                <w:color w:val="0D0D0D" w:themeColor="text1" w:themeTint="F2"/>
+                <w:sz w:val="24"/>
+                <w:szCs w:val="24"/>
+              </w:rPr>
+            </w:pPr>
+            <w:r>
+              <w:rPr>
+                <w:color w:val="0D0D0D" w:themeColor="text1" w:themeTint="F2"/>
+                <w:sz w:val="24"/>
+                <w:szCs w:val="24"/>
+              </w:rPr>
+              <w:t xml:space="preserve">      - Executive Overview</w:t>
+            </w:r>
+          </w:p>
+          <w:p>
+            <w:pPr>
+              <w:spacing w:line="252" w:lineRule="auto"/>
+              <w:rPr>
+                <w:color w:val="0D0D0D" w:themeColor="text1" w:themeTint="F2"/>
+                <w:sz w:val="24"/>
+                <w:szCs w:val="24"/>
+              </w:rPr>
+            </w:pPr>
+            <w:r>
+              <w:rPr>
+                <w:color w:val="0D0D0D" w:themeColor="text1" w:themeTint="F2"/>
+                <w:sz w:val="24"/>
+                <w:szCs w:val="24"/>
+              </w:rPr>
+              <w:t xml:space="preserve">      - Appendix 6 (Empty due to client’s discomfort)</w:t>
+            </w:r>
+          </w:p>
+        </w:tc>
+      </w:tr>
+      <w:tr>
+        <w:tc>
+          <w:tcPr>
+            <w:tcW w:w="3116" w:type="dxa"/>
+          </w:tcPr>
+          <w:p>
+            <w:pPr>
+              <w:spacing w:line="252" w:lineRule="auto"/>
+              <w:rPr>
+                <w:b/>
+                <w:bCs/>
+                <w:color w:val="0D0D0D" w:themeColor="text1" w:themeTint="F2"/>
+                <w:sz w:val="24"/>
+                <w:szCs w:val="24"/>
+              </w:rPr>
+            </w:pPr>
+            <w:r>
+              <w:rPr>
+                <w:b/>
+                <w:bCs/>
+                <w:color w:val="0D0D0D" w:themeColor="text1" w:themeTint="F2"/>
+                <w:sz w:val="24"/>
+                <w:szCs w:val="24"/>
+              </w:rPr>
+              <w:t>Krikor</w:t>
+            </w:r>
+          </w:p>
+        </w:tc>
+        <w:tc>
+          <w:tcPr>
+            <w:tcW w:w="3117" w:type="dxa"/>
+          </w:tcPr>
+          <w:p>
+            <w:pPr>
+              <w:spacing w:line="252" w:lineRule="auto"/>
+              <w:rPr>
+                <w:color w:val="0D0D0D" w:themeColor="text1" w:themeTint="F2"/>
+                <w:sz w:val="24"/>
+                <w:szCs w:val="24"/>
+              </w:rPr>
+            </w:pPr>
+            <w:r>
+              <w:rPr>
+                <w:color w:val="0D0D0D" w:themeColor="text1" w:themeTint="F2"/>
+                <w:sz w:val="24"/>
+                <w:szCs w:val="24"/>
+              </w:rPr>
+              <w:t>&gt; Worked on the UML</w:t>
+            </w:r>
+          </w:p>
+          <w:p>
+            <w:pPr>
+              <w:spacing w:line="252" w:lineRule="auto"/>
+              <w:rPr>
+                <w:color w:val="0D0D0D" w:themeColor="text1" w:themeTint="F2"/>
+                <w:sz w:val="24"/>
+                <w:szCs w:val="24"/>
+              </w:rPr>
+            </w:pPr>
+            <w:r>
+              <w:rPr>
+                <w:color w:val="0D0D0D" w:themeColor="text1" w:themeTint="F2"/>
+                <w:sz w:val="24"/>
+                <w:szCs w:val="24"/>
+              </w:rPr>
+              <w:t xml:space="preserve">      - Working on the admin UML page </w:t>
+            </w:r>
+          </w:p>
+        </w:tc>
+        <w:tc>
+          <w:tcPr>
+            <w:tcW w:w="3117" w:type="dxa"/>
+          </w:tcPr>
+          <w:p>
+            <w:pPr>
+              <w:spacing w:line="252" w:lineRule="auto"/>
+              <w:rPr>
+                <w:color w:val="0D0D0D" w:themeColor="text1" w:themeTint="F2"/>
+                <w:sz w:val="24"/>
+                <w:szCs w:val="24"/>
+              </w:rPr>
+            </w:pPr>
+            <w:r>
+              <w:rPr>
+                <w:color w:val="0D0D0D" w:themeColor="text1" w:themeTint="F2"/>
+                <w:sz w:val="24"/>
+                <w:szCs w:val="24"/>
+              </w:rPr>
+              <w:t>&gt; Editing the Class Diagram</w:t>
+            </w:r>
+          </w:p>
+          <w:p>
+            <w:pPr>
+              <w:spacing w:line="252" w:lineRule="auto"/>
+              <w:rPr>
+                <w:color w:val="0D0D0D" w:themeColor="text1" w:themeTint="F2"/>
+                <w:sz w:val="24"/>
+                <w:szCs w:val="24"/>
+              </w:rPr>
+            </w:pPr>
+            <w:r>
+              <w:rPr>
+                <w:color w:val="0D0D0D" w:themeColor="text1" w:themeTint="F2"/>
+                <w:sz w:val="24"/>
+                <w:szCs w:val="24"/>
+              </w:rPr>
+              <w:t>&gt; Editing the Flow Chart</w:t>
+            </w:r>
+          </w:p>
+          <w:p>
+            <w:pPr>
+              <w:spacing w:line="252" w:lineRule="auto"/>
+              <w:rPr>
+                <w:color w:val="0D0D0D" w:themeColor="text1" w:themeTint="F2"/>
+                <w:sz w:val="24"/>
+                <w:szCs w:val="24"/>
+              </w:rPr>
+            </w:pPr>
+            <w:r>
+              <w:rPr>
+                <w:color w:val="0D0D0D" w:themeColor="text1" w:themeTint="F2"/>
+                <w:sz w:val="24"/>
+                <w:szCs w:val="24"/>
+              </w:rPr>
+              <w:t>&gt; Final Edits to the UML</w:t>
+            </w:r>
+          </w:p>
+        </w:tc>
+      </w:tr>
+      <w:tr>
+        <w:tc>
+          <w:tcPr>
+            <w:tcW w:w="3116" w:type="dxa"/>
+          </w:tcPr>
+          <w:p>
+            <w:pPr>
+              <w:spacing w:line="252" w:lineRule="auto"/>
+              <w:rPr>
+                <w:b/>
+                <w:bCs/>
+                <w:color w:val="0D0D0D" w:themeColor="text1" w:themeTint="F2"/>
+                <w:sz w:val="24"/>
+                <w:szCs w:val="24"/>
+              </w:rPr>
+            </w:pPr>
+            <w:r>
+              <w:rPr>
+                <w:b/>
+                <w:bCs/>
+                <w:color w:val="0D0D0D" w:themeColor="text1" w:themeTint="F2"/>
+                <w:sz w:val="24"/>
+                <w:szCs w:val="24"/>
+              </w:rPr>
+              <w:lastRenderedPageBreak/>
+              <w:t>Andy</w:t>
+            </w:r>
+          </w:p>
+        </w:tc>
+        <w:tc>
+          <w:tcPr>
+            <w:tcW w:w="3117" w:type="dxa"/>
+          </w:tcPr>
+          <w:p>
+            <w:pPr>
+              <w:spacing w:line="252" w:lineRule="auto"/>
+              <w:rPr>
+                <w:sz w:val="24"/>
+                <w:szCs w:val="24"/>
+              </w:rPr>
+            </w:pPr>
+            <w:r>
+              <w:rPr>
+                <w:color w:val="0D0D0D" w:themeColor="text1" w:themeTint="F2"/>
+                <w:sz w:val="24"/>
+                <w:szCs w:val="24"/>
+              </w:rPr>
+              <w:t>N/A</w:t>
+            </w:r>
+            <w:r>
+              <w:rPr>
+                <w:color w:val="0D0D0D" w:themeColor="text1" w:themeTint="F2"/>
+                <w:sz w:val="24"/>
+                <w:szCs w:val="24"/>
+              </w:rPr>
+              <w:t xml:space="preserve"> </w:t>
+            </w:r>
+          </w:p>
+        </w:tc>
+        <w:tc>
+          <w:tcPr>
+            <w:tcW w:w="3117" w:type="dxa"/>
+          </w:tcPr>
+          <w:p>
+            <w:pPr>
+              <w:spacing w:line="252" w:lineRule="auto"/>
+              <w:rPr>
+                <w:color w:val="0D0D0D" w:themeColor="text1" w:themeTint="F2"/>
+                <w:sz w:val="24"/>
+                <w:szCs w:val="24"/>
+              </w:rPr>
+            </w:pPr>
+            <w:r>
+              <w:rPr>
+                <w:color w:val="0D0D0D" w:themeColor="text1" w:themeTint="F2"/>
+                <w:sz w:val="24"/>
+                <w:szCs w:val="24"/>
+              </w:rPr>
+              <w:t>N/A – Did not show up</w:t>
+            </w:r>
+          </w:p>
+        </w:tc>
+      </w:tr>
+      <w:tr>
+        <w:tc>
+          <w:tcPr>
+            <w:tcW w:w="3116" w:type="dxa"/>
+          </w:tcPr>
+          <w:p>
+            <w:pPr>
+              <w:spacing w:line="252" w:lineRule="auto"/>
+              <w:rPr>
+                <w:b/>
+                <w:bCs/>
+                <w:color w:val="0D0D0D" w:themeColor="text1" w:themeTint="F2"/>
+                <w:sz w:val="24"/>
+                <w:szCs w:val="24"/>
+              </w:rPr>
+            </w:pPr>
+            <w:proofErr w:type="spellStart"/>
+            <w:r>
+              <w:rPr>
+                <w:b/>
+                <w:bCs/>
+                <w:color w:val="0D0D0D" w:themeColor="text1" w:themeTint="F2"/>
+                <w:sz w:val="24"/>
+                <w:szCs w:val="24"/>
+              </w:rPr>
+              <w:t>Veaceslav</w:t>
+            </w:r>
+            <w:proofErr w:type="spellEnd"/>
+          </w:p>
+        </w:tc>
+        <w:tc>
+          <w:tcPr>
+            <w:tcW w:w="3117" w:type="dxa"/>
+          </w:tcPr>
+          <w:p>
+            <w:pPr>
+              <w:spacing w:line="252" w:lineRule="auto"/>
+              <w:rPr>
+                <w:color w:val="0D0D0D" w:themeColor="text1" w:themeTint="F2"/>
+                <w:sz w:val="24"/>
+                <w:szCs w:val="24"/>
+              </w:rPr>
+            </w:pPr>
+            <w:r>
+              <w:rPr>
+                <w:color w:val="0D0D0D" w:themeColor="text1" w:themeTint="F2"/>
+                <w:sz w:val="24"/>
+                <w:szCs w:val="24"/>
+              </w:rPr>
+              <w:t>N/A</w:t>
+            </w:r>
+          </w:p>
+        </w:tc>
+        <w:tc>
+          <w:tcPr>
+            <w:tcW w:w="3117" w:type="dxa"/>
+          </w:tcPr>
+          <w:p>
+            <w:pPr>
+              <w:spacing w:line="252" w:lineRule="auto"/>
+              <w:rPr>
+                <w:color w:val="0D0D0D" w:themeColor="text1" w:themeTint="F2"/>
+                <w:sz w:val="24"/>
+                <w:szCs w:val="24"/>
+              </w:rPr>
+            </w:pPr>
+            <w:r>
+              <w:rPr>
+                <w:color w:val="0D0D0D" w:themeColor="text1" w:themeTint="F2"/>
+                <w:sz w:val="24"/>
+                <w:szCs w:val="24"/>
+              </w:rPr>
+              <w:t>N/A – Did not s</w:t>
+            </w:r>
+            <w:r>
+              <w:rPr>
+                <w:color w:val="0D0D0D" w:themeColor="text1" w:themeTint="F2"/>
+                <w:sz w:val="24"/>
+                <w:szCs w:val="24"/>
+              </w:rPr>
+              <w:t>h</w:t>
+            </w:r>
+            <w:r>
+              <w:rPr>
+                <w:color w:val="0D0D0D" w:themeColor="text1" w:themeTint="F2"/>
+                <w:sz w:val="24"/>
+                <w:szCs w:val="24"/>
+              </w:rPr>
+              <w:t>ow up</w:t>
+            </w:r>
+          </w:p>
+        </w:tc>
+      </w:tr>
+      <w:tr>
+        <w:tc>
+          <w:tcPr>
+            <w:tcW w:w="3116" w:type="dxa"/>
+          </w:tcPr>
+          <w:p>
+            <w:pPr>
+              <w:spacing w:line="252" w:lineRule="auto"/>
+              <w:rPr>
+                <w:b/>
+                <w:bCs/>
+                <w:color w:val="0D0D0D" w:themeColor="text1" w:themeTint="F2"/>
+                <w:sz w:val="24"/>
+                <w:szCs w:val="24"/>
+              </w:rPr>
+            </w:pPr>
+            <w:proofErr w:type="spellStart"/>
+            <w:r>
+              <w:rPr>
+                <w:b/>
+                <w:bCs/>
+                <w:color w:val="0D0D0D" w:themeColor="text1" w:themeTint="F2"/>
+                <w:sz w:val="24"/>
+                <w:szCs w:val="24"/>
+              </w:rPr>
+              <w:t>Kerian</w:t>
+            </w:r>
+            <w:proofErr w:type="spellEnd"/>
+          </w:p>
+        </w:tc>
+        <w:tc>
+          <w:tcPr>
+            <w:tcW w:w="3117" w:type="dxa"/>
+          </w:tcPr>
+          <w:p>
+            <w:pPr>
+              <w:spacing w:line="252" w:lineRule="auto"/>
+              <w:rPr>
+                <w:color w:val="0D0D0D" w:themeColor="text1" w:themeTint="F2"/>
+                <w:sz w:val="24"/>
+                <w:szCs w:val="24"/>
+              </w:rPr>
+            </w:pPr>
+            <w:r>
+              <w:rPr>
+                <w:color w:val="0D0D0D" w:themeColor="text1" w:themeTint="F2"/>
+                <w:sz w:val="24"/>
+                <w:szCs w:val="24"/>
+              </w:rPr>
+              <w:t>N/A</w:t>
+            </w:r>
+          </w:p>
+        </w:tc>
+        <w:tc>
+          <w:tcPr>
+            <w:tcW w:w="3117" w:type="dxa"/>
+          </w:tcPr>
+          <w:p>
+            <w:pPr>
+              <w:spacing w:line="252" w:lineRule="auto"/>
+              <w:rPr>
+                <w:color w:val="0D0D0D" w:themeColor="text1" w:themeTint="F2"/>
+                <w:sz w:val="24"/>
+                <w:szCs w:val="24"/>
+              </w:rPr>
+            </w:pPr>
+            <w:r>
+              <w:rPr>
+                <w:color w:val="0D0D0D" w:themeColor="text1" w:themeTint="F2"/>
+                <w:sz w:val="24"/>
+                <w:szCs w:val="24"/>
+              </w:rPr>
+              <w:t>&gt; Editing the Class Diagram</w:t>
+            </w:r>
+          </w:p>
+          <w:p>
+            <w:pPr>
+              <w:spacing w:line="252" w:lineRule="auto"/>
+              <w:rPr>
+                <w:color w:val="0D0D0D" w:themeColor="text1" w:themeTint="F2"/>
+                <w:sz w:val="24"/>
+                <w:szCs w:val="24"/>
+              </w:rPr>
+            </w:pPr>
+            <w:r>
+              <w:rPr>
+                <w:color w:val="0D0D0D" w:themeColor="text1" w:themeTint="F2"/>
+                <w:sz w:val="24"/>
+                <w:szCs w:val="24"/>
+              </w:rPr>
+              <w:t>&gt; Edit the Flow Chart</w:t>
+            </w:r>
+          </w:p>
+          <w:p>
+            <w:pPr>
+              <w:spacing w:line="252" w:lineRule="auto"/>
+              <w:rPr>
+                <w:color w:val="0D0D0D" w:themeColor="text1" w:themeTint="F2"/>
+                <w:sz w:val="24"/>
+                <w:szCs w:val="24"/>
+              </w:rPr>
+            </w:pPr>
+            <w:r>
+              <w:rPr>
+                <w:color w:val="0D0D0D" w:themeColor="text1" w:themeTint="F2"/>
+                <w:sz w:val="24"/>
+                <w:szCs w:val="24"/>
+              </w:rPr>
+              <w:t>&gt; Added Screenshots for Appendix 1,3 and 4/5</w:t>
+            </w:r>
+          </w:p>
+        </w:tc>
+      </w:tr>
+    </w:tbl>
+    <w:p>
+      <w:pPr>
+        <w:spacing w:line="252" w:lineRule="auto"/>
+        <w:rPr>
+          <w:color w:val="0D0D0D" w:themeColor="text1" w:themeTint="F2"/>
+          <w:sz w:val="24"/>
+          <w:szCs w:val="24"/>
+        </w:rPr>
+      </w:pPr>
+    </w:p>
+    <w:p>
+      <w:pPr>
+        <w:spacing w:line="252" w:lineRule="auto"/>
+        <w:rPr>
+          <w:color w:val="0D0D0D" w:themeColor="text1" w:themeTint="F2"/>
+          <w:sz w:val="24"/>
+          <w:szCs w:val="24"/>
+        </w:rPr>
+      </w:pPr>
+    </w:p>
+    <w:p>
+      <w:pPr>
+        <w:spacing w:after="0" w:line="240" w:lineRule="auto"/>
+        <w:rPr>
+          <w:u w:val="single"/>
+        </w:rPr>
+      </w:pPr>
+      <w:r>
+        <w:rPr>
+          <w:u w:val="single"/>
+        </w:rPr>
+        <w:t>Before Meeting 07:</w:t>
+      </w:r>
+    </w:p>
+    <w:p>
+      <w:pPr>
+        <w:pStyle w:val="ListParagraph"/>
+        <w:numPr>
+          <w:ilvl w:val="0"/>
+          <w:numId w:val="47"/>
+        </w:numPr>
+        <w:spacing w:after="0" w:line="240" w:lineRule="auto"/>
+      </w:pPr>
+      <w:r>
+        <w:t>Andy transferred GitHub repository ownership to Christina (as per her request)</w:t>
+      </w:r>
+    </w:p>
+    <w:p>
+      <w:pPr>
+        <w:pStyle w:val="ListParagraph"/>
+        <w:numPr>
+          <w:ilvl w:val="0"/>
+          <w:numId w:val="47"/>
+        </w:numPr>
+        <w:spacing w:after="0" w:line="240" w:lineRule="auto"/>
+      </w:pPr>
+      <w:r>
+        <w:t xml:space="preserve">Christina Edited a </w:t>
+      </w:r>
+      <w:r>
+        <w:t>section</w:t>
+      </w:r>
+      <w:r>
+        <w:t xml:space="preserve"> in Deliverable03</w:t>
+      </w:r>
+    </w:p>
+    <w:p>
+      <w:pPr>
+        <w:pStyle w:val="ListParagraph"/>
+        <w:numPr>
+          <w:ilvl w:val="0"/>
+          <w:numId w:val="47"/>
+        </w:numPr>
+        <w:spacing w:after="0" w:line="240" w:lineRule="auto"/>
+      </w:pPr>
+      <w:r>
+        <w:t>Christina planned the meeting agenda and split the work evenly for her team as team leader for deliverable 04</w:t>
+      </w:r>
+    </w:p>
+    <w:p>
+      <w:pPr>
+        <w:pStyle w:val="ListParagraph"/>
+        <w:numPr>
+          <w:ilvl w:val="0"/>
+          <w:numId w:val="47"/>
+        </w:numPr>
+        <w:spacing w:after="0" w:line="240" w:lineRule="auto"/>
+      </w:pPr>
+      <w:r>
+        <w:t>Christina worked on deliverable04</w:t>
+      </w:r>
+    </w:p>
+    <w:p>
+      <w:pPr>
+        <w:pStyle w:val="ListParagraph"/>
+        <w:numPr>
+          <w:ilvl w:val="1"/>
+          <w:numId w:val="47"/>
+        </w:numPr>
+        <w:spacing w:after="0" w:line="240" w:lineRule="auto"/>
+      </w:pPr>
+      <w:r>
+        <w:t>Front Matter</w:t>
+      </w:r>
+    </w:p>
+    <w:p>
+      <w:pPr>
+        <w:pStyle w:val="ListParagraph"/>
+        <w:numPr>
+          <w:ilvl w:val="1"/>
+          <w:numId w:val="47"/>
+        </w:numPr>
+        <w:spacing w:after="0" w:line="240" w:lineRule="auto"/>
+      </w:pPr>
+      <w:r>
+        <w:t>Description of the future system information (done by mistake in deliverable 03)</w:t>
+      </w:r>
+    </w:p>
+    <w:p>
+      <w:pPr>
+        <w:pStyle w:val="ListParagraph"/>
+        <w:numPr>
+          <w:ilvl w:val="0"/>
+          <w:numId w:val="47"/>
+        </w:numPr>
+        <w:spacing w:after="0" w:line="240" w:lineRule="auto"/>
+      </w:pPr>
+      <w:r>
+        <w:t xml:space="preserve">Christina Edited the README.md file in </w:t>
+      </w:r>
+      <w:r>
+        <w:t>GitHub</w:t>
+      </w:r>
+    </w:p>
+    <w:p>
+      <w:pPr>
+        <w:pStyle w:val="ListParagraph"/>
+        <w:numPr>
+          <w:ilvl w:val="0"/>
+          <w:numId w:val="47"/>
+        </w:numPr>
+        <w:spacing w:after="0" w:line="240" w:lineRule="auto"/>
+      </w:pPr>
+      <w:r>
+        <w:t>Christina updated the Team Logbook</w:t>
+      </w:r>
     </w:p>
     <w:p>
       <w:pPr>
@@ -4048,6 +6038,118 @@
     </w:lvl>
   </w:abstractNum>
   <w:abstractNum w:abstractNumId="7" w15:restartNumberingAfterBreak="0">
+    <w:nsid w:val="0EFE55F1"/>
+    <w:multiLevelType w:val="hybridMultilevel"/>
+    <w:tmpl w:val="8F1A533A"/>
+    <w:lvl w:ilvl="0" w:tplc="6FBAC1C8">
+      <w:numFmt w:val="bullet"/>
+      <w:lvlText w:val=""/>
+      <w:lvlJc w:val="left"/>
+      <w:pPr>
+        <w:ind w:left="720" w:hanging="360"/>
+      </w:pPr>
+      <w:rPr>
+        <w:rFonts w:ascii="Symbol" w:eastAsiaTheme="minorHAnsi" w:hAnsi="Symbol" w:cstheme="minorBidi" w:hint="default"/>
+      </w:rPr>
+    </w:lvl>
+    <w:lvl w:ilvl="1" w:tplc="10090003">
+      <w:start w:val="1"/>
+      <w:numFmt w:val="bullet"/>
+      <w:lvlText w:val="o"/>
+      <w:lvlJc w:val="left"/>
+      <w:pPr>
+        <w:ind w:left="1440" w:hanging="360"/>
+      </w:pPr>
+      <w:rPr>
+        <w:rFonts w:ascii="Courier New" w:hAnsi="Courier New" w:cs="Courier New" w:hint="default"/>
+      </w:rPr>
+    </w:lvl>
+    <w:lvl w:ilvl="2" w:tplc="10090005" w:tentative="1">
+      <w:start w:val="1"/>
+      <w:numFmt w:val="bullet"/>
+      <w:lvlText w:val=""/>
+      <w:lvlJc w:val="left"/>
+      <w:pPr>
+        <w:ind w:left="2160" w:hanging="360"/>
+      </w:pPr>
+      <w:rPr>
+        <w:rFonts w:ascii="Wingdings" w:hAnsi="Wingdings" w:hint="default"/>
+      </w:rPr>
+    </w:lvl>
+    <w:lvl w:ilvl="3" w:tplc="10090001" w:tentative="1">
+      <w:start w:val="1"/>
+      <w:numFmt w:val="bullet"/>
+      <w:lvlText w:val=""/>
+      <w:lvlJc w:val="left"/>
+      <w:pPr>
+        <w:ind w:left="2880" w:hanging="360"/>
+      </w:pPr>
+      <w:rPr>
+        <w:rFonts w:ascii="Symbol" w:hAnsi="Symbol" w:hint="default"/>
+      </w:rPr>
+    </w:lvl>
+    <w:lvl w:ilvl="4" w:tplc="10090003" w:tentative="1">
+      <w:start w:val="1"/>
+      <w:numFmt w:val="bullet"/>
+      <w:lvlText w:val="o"/>
+      <w:lvlJc w:val="left"/>
+      <w:pPr>
+        <w:ind w:left="3600" w:hanging="360"/>
+      </w:pPr>
+      <w:rPr>
+        <w:rFonts w:ascii="Courier New" w:hAnsi="Courier New" w:cs="Courier New" w:hint="default"/>
+      </w:rPr>
+    </w:lvl>
+    <w:lvl w:ilvl="5" w:tplc="10090005" w:tentative="1">
+      <w:start w:val="1"/>
+      <w:numFmt w:val="bullet"/>
+      <w:lvlText w:val=""/>
+      <w:lvlJc w:val="left"/>
+      <w:pPr>
+        <w:ind w:left="4320" w:hanging="360"/>
+      </w:pPr>
+      <w:rPr>
+        <w:rFonts w:ascii="Wingdings" w:hAnsi="Wingdings" w:hint="default"/>
+      </w:rPr>
+    </w:lvl>
+    <w:lvl w:ilvl="6" w:tplc="10090001" w:tentative="1">
+      <w:start w:val="1"/>
+      <w:numFmt w:val="bullet"/>
+      <w:lvlText w:val=""/>
+      <w:lvlJc w:val="left"/>
+      <w:pPr>
+        <w:ind w:left="5040" w:hanging="360"/>
+      </w:pPr>
+      <w:rPr>
+        <w:rFonts w:ascii="Symbol" w:hAnsi="Symbol" w:hint="default"/>
+      </w:rPr>
+    </w:lvl>
+    <w:lvl w:ilvl="7" w:tplc="10090003" w:tentative="1">
+      <w:start w:val="1"/>
+      <w:numFmt w:val="bullet"/>
+      <w:lvlText w:val="o"/>
+      <w:lvlJc w:val="left"/>
+      <w:pPr>
+        <w:ind w:left="5760" w:hanging="360"/>
+      </w:pPr>
+      <w:rPr>
+        <w:rFonts w:ascii="Courier New" w:hAnsi="Courier New" w:cs="Courier New" w:hint="default"/>
+      </w:rPr>
+    </w:lvl>
+    <w:lvl w:ilvl="8" w:tplc="10090005" w:tentative="1">
+      <w:start w:val="1"/>
+      <w:numFmt w:val="bullet"/>
+      <w:lvlText w:val=""/>
+      <w:lvlJc w:val="left"/>
+      <w:pPr>
+        <w:ind w:left="6480" w:hanging="360"/>
+      </w:pPr>
+      <w:rPr>
+        <w:rFonts w:ascii="Wingdings" w:hAnsi="Wingdings" w:hint="default"/>
+      </w:rPr>
+    </w:lvl>
+  </w:abstractNum>
+  <w:abstractNum w:abstractNumId="8" w15:restartNumberingAfterBreak="0">
     <w:nsid w:val="17D75006"/>
     <w:multiLevelType w:val="hybridMultilevel"/>
     <w:tmpl w:val="77568062"/>
@@ -4160,7 +6262,7 @@
       </w:rPr>
     </w:lvl>
   </w:abstractNum>
-  <w:abstractNum w:abstractNumId="8" w15:restartNumberingAfterBreak="0">
+  <w:abstractNum w:abstractNumId="9" w15:restartNumberingAfterBreak="0">
     <w:nsid w:val="1A7F3024"/>
     <w:multiLevelType w:val="hybridMultilevel"/>
     <w:tmpl w:val="41EC77A6"/>
@@ -4273,7 +6375,7 @@
       </w:rPr>
     </w:lvl>
   </w:abstractNum>
-  <w:abstractNum w:abstractNumId="9" w15:restartNumberingAfterBreak="0">
+  <w:abstractNum w:abstractNumId="10" w15:restartNumberingAfterBreak="0">
     <w:nsid w:val="1C8A2095"/>
     <w:multiLevelType w:val="hybridMultilevel"/>
     <w:tmpl w:val="4E405B2A"/>
@@ -4386,7 +6488,7 @@
       </w:rPr>
     </w:lvl>
   </w:abstractNum>
-  <w:abstractNum w:abstractNumId="10" w15:restartNumberingAfterBreak="0">
+  <w:abstractNum w:abstractNumId="11" w15:restartNumberingAfterBreak="0">
     <w:nsid w:val="1E6A6E34"/>
     <w:multiLevelType w:val="hybridMultilevel"/>
     <w:tmpl w:val="1A64CF5A"/>
@@ -4499,7 +6601,7 @@
       </w:rPr>
     </w:lvl>
   </w:abstractNum>
-  <w:abstractNum w:abstractNumId="11" w15:restartNumberingAfterBreak="0">
+  <w:abstractNum w:abstractNumId="12" w15:restartNumberingAfterBreak="0">
     <w:nsid w:val="22664D2F"/>
     <w:multiLevelType w:val="hybridMultilevel"/>
     <w:tmpl w:val="9A08A45C"/>
@@ -4612,7 +6714,7 @@
       </w:rPr>
     </w:lvl>
   </w:abstractNum>
-  <w:abstractNum w:abstractNumId="12" w15:restartNumberingAfterBreak="0">
+  <w:abstractNum w:abstractNumId="13" w15:restartNumberingAfterBreak="0">
     <w:nsid w:val="24521F7B"/>
     <w:multiLevelType w:val="hybridMultilevel"/>
     <w:tmpl w:val="CB68D348"/>
@@ -4725,7 +6827,7 @@
       </w:rPr>
     </w:lvl>
   </w:abstractNum>
-  <w:abstractNum w:abstractNumId="13" w15:restartNumberingAfterBreak="0">
+  <w:abstractNum w:abstractNumId="14" w15:restartNumberingAfterBreak="0">
     <w:nsid w:val="255B5C78"/>
     <w:multiLevelType w:val="hybridMultilevel"/>
     <w:tmpl w:val="8056C664"/>
@@ -4838,7 +6940,7 @@
       </w:rPr>
     </w:lvl>
   </w:abstractNum>
-  <w:abstractNum w:abstractNumId="14" w15:restartNumberingAfterBreak="0">
+  <w:abstractNum w:abstractNumId="15" w15:restartNumberingAfterBreak="0">
     <w:nsid w:val="273B4A71"/>
     <w:multiLevelType w:val="hybridMultilevel"/>
     <w:tmpl w:val="3D707300"/>
@@ -4951,7 +7053,7 @@
       </w:rPr>
     </w:lvl>
   </w:abstractNum>
-  <w:abstractNum w:abstractNumId="15" w15:restartNumberingAfterBreak="0">
+  <w:abstractNum w:abstractNumId="16" w15:restartNumberingAfterBreak="0">
     <w:nsid w:val="29212432"/>
     <w:multiLevelType w:val="multilevel"/>
     <w:tmpl w:val="77E4E5F8"/>
@@ -5100,7 +7202,7 @@
       </w:rPr>
     </w:lvl>
   </w:abstractNum>
-  <w:abstractNum w:abstractNumId="16" w15:restartNumberingAfterBreak="0">
+  <w:abstractNum w:abstractNumId="17" w15:restartNumberingAfterBreak="0">
     <w:nsid w:val="2A245DBF"/>
     <w:multiLevelType w:val="hybridMultilevel"/>
     <w:tmpl w:val="433CE856"/>
@@ -5213,7 +7315,7 @@
       </w:rPr>
     </w:lvl>
   </w:abstractNum>
-  <w:abstractNum w:abstractNumId="17" w15:restartNumberingAfterBreak="0">
+  <w:abstractNum w:abstractNumId="18" w15:restartNumberingAfterBreak="0">
     <w:nsid w:val="2B2C6BC1"/>
     <w:multiLevelType w:val="hybridMultilevel"/>
     <w:tmpl w:val="30860044"/>
@@ -5326,7 +7428,7 @@
       </w:rPr>
     </w:lvl>
   </w:abstractNum>
-  <w:abstractNum w:abstractNumId="18" w15:restartNumberingAfterBreak="0">
+  <w:abstractNum w:abstractNumId="19" w15:restartNumberingAfterBreak="0">
     <w:nsid w:val="2C4D4B75"/>
     <w:multiLevelType w:val="hybridMultilevel"/>
     <w:tmpl w:val="F2C8636C"/>
@@ -5439,7 +7541,7 @@
       </w:rPr>
     </w:lvl>
   </w:abstractNum>
-  <w:abstractNum w:abstractNumId="19" w15:restartNumberingAfterBreak="0">
+  <w:abstractNum w:abstractNumId="20" w15:restartNumberingAfterBreak="0">
     <w:nsid w:val="2EE53F10"/>
     <w:multiLevelType w:val="hybridMultilevel"/>
     <w:tmpl w:val="11684A58"/>
@@ -5552,7 +7654,7 @@
       </w:rPr>
     </w:lvl>
   </w:abstractNum>
-  <w:abstractNum w:abstractNumId="20" w15:restartNumberingAfterBreak="0">
+  <w:abstractNum w:abstractNumId="21" w15:restartNumberingAfterBreak="0">
     <w:nsid w:val="31135347"/>
     <w:multiLevelType w:val="hybridMultilevel"/>
     <w:tmpl w:val="1982E0A6"/>
@@ -5665,7 +7767,7 @@
       </w:rPr>
     </w:lvl>
   </w:abstractNum>
-  <w:abstractNum w:abstractNumId="21" w15:restartNumberingAfterBreak="0">
+  <w:abstractNum w:abstractNumId="22" w15:restartNumberingAfterBreak="0">
     <w:nsid w:val="31FA7C1B"/>
     <w:multiLevelType w:val="hybridMultilevel"/>
     <w:tmpl w:val="EA4E7AAC"/>
@@ -5778,7 +7880,7 @@
       </w:rPr>
     </w:lvl>
   </w:abstractNum>
-  <w:abstractNum w:abstractNumId="22" w15:restartNumberingAfterBreak="0">
+  <w:abstractNum w:abstractNumId="23" w15:restartNumberingAfterBreak="0">
     <w:nsid w:val="32C022FB"/>
     <w:multiLevelType w:val="hybridMultilevel"/>
     <w:tmpl w:val="64B4AA5E"/>
@@ -5891,7 +7993,7 @@
       </w:rPr>
     </w:lvl>
   </w:abstractNum>
-  <w:abstractNum w:abstractNumId="23" w15:restartNumberingAfterBreak="0">
+  <w:abstractNum w:abstractNumId="24" w15:restartNumberingAfterBreak="0">
     <w:nsid w:val="3477710A"/>
     <w:multiLevelType w:val="hybridMultilevel"/>
     <w:tmpl w:val="BAC4942E"/>
@@ -6004,7 +8106,7 @@
       </w:rPr>
     </w:lvl>
   </w:abstractNum>
-  <w:abstractNum w:abstractNumId="24" w15:restartNumberingAfterBreak="0">
+  <w:abstractNum w:abstractNumId="25" w15:restartNumberingAfterBreak="0">
     <w:nsid w:val="35FD645C"/>
     <w:multiLevelType w:val="hybridMultilevel"/>
     <w:tmpl w:val="CDF81A76"/>
@@ -6117,7 +8219,7 @@
       </w:rPr>
     </w:lvl>
   </w:abstractNum>
-  <w:abstractNum w:abstractNumId="25" w15:restartNumberingAfterBreak="0">
+  <w:abstractNum w:abstractNumId="26" w15:restartNumberingAfterBreak="0">
     <w:nsid w:val="361E5A0A"/>
     <w:multiLevelType w:val="hybridMultilevel"/>
     <w:tmpl w:val="FF18F354"/>
@@ -6230,7 +8332,7 @@
       </w:rPr>
     </w:lvl>
   </w:abstractNum>
-  <w:abstractNum w:abstractNumId="26" w15:restartNumberingAfterBreak="0">
+  <w:abstractNum w:abstractNumId="27" w15:restartNumberingAfterBreak="0">
     <w:nsid w:val="36730DE1"/>
     <w:multiLevelType w:val="hybridMultilevel"/>
     <w:tmpl w:val="DD8CD70E"/>
@@ -6345,7 +8447,7 @@
       </w:rPr>
     </w:lvl>
   </w:abstractNum>
-  <w:abstractNum w:abstractNumId="27" w15:restartNumberingAfterBreak="0">
+  <w:abstractNum w:abstractNumId="28" w15:restartNumberingAfterBreak="0">
     <w:nsid w:val="3AD77EB3"/>
     <w:multiLevelType w:val="hybridMultilevel"/>
     <w:tmpl w:val="E8940AA2"/>
@@ -6458,7 +8560,7 @@
       </w:rPr>
     </w:lvl>
   </w:abstractNum>
-  <w:abstractNum w:abstractNumId="28" w15:restartNumberingAfterBreak="0">
+  <w:abstractNum w:abstractNumId="29" w15:restartNumberingAfterBreak="0">
     <w:nsid w:val="3C6A7489"/>
     <w:multiLevelType w:val="hybridMultilevel"/>
     <w:tmpl w:val="E16EE812"/>
@@ -6571,7 +8673,7 @@
       </w:rPr>
     </w:lvl>
   </w:abstractNum>
-  <w:abstractNum w:abstractNumId="29" w15:restartNumberingAfterBreak="0">
+  <w:abstractNum w:abstractNumId="30" w15:restartNumberingAfterBreak="0">
     <w:nsid w:val="3D1D3218"/>
     <w:multiLevelType w:val="hybridMultilevel"/>
     <w:tmpl w:val="EED8877E"/>
@@ -6684,7 +8786,7 @@
       </w:rPr>
     </w:lvl>
   </w:abstractNum>
-  <w:abstractNum w:abstractNumId="30" w15:restartNumberingAfterBreak="0">
+  <w:abstractNum w:abstractNumId="31" w15:restartNumberingAfterBreak="0">
     <w:nsid w:val="3F78123E"/>
     <w:multiLevelType w:val="hybridMultilevel"/>
     <w:tmpl w:val="33B8A5B2"/>
@@ -6797,7 +8899,7 @@
       </w:rPr>
     </w:lvl>
   </w:abstractNum>
-  <w:abstractNum w:abstractNumId="31" w15:restartNumberingAfterBreak="0">
+  <w:abstractNum w:abstractNumId="32" w15:restartNumberingAfterBreak="0">
     <w:nsid w:val="47D87AE9"/>
     <w:multiLevelType w:val="hybridMultilevel"/>
     <w:tmpl w:val="FAF04E46"/>
@@ -6910,7 +9012,7 @@
       </w:rPr>
     </w:lvl>
   </w:abstractNum>
-  <w:abstractNum w:abstractNumId="32" w15:restartNumberingAfterBreak="0">
+  <w:abstractNum w:abstractNumId="33" w15:restartNumberingAfterBreak="0">
     <w:nsid w:val="48FE6C36"/>
     <w:multiLevelType w:val="hybridMultilevel"/>
     <w:tmpl w:val="2B360356"/>
@@ -7023,7 +9125,7 @@
       </w:rPr>
     </w:lvl>
   </w:abstractNum>
-  <w:abstractNum w:abstractNumId="33" w15:restartNumberingAfterBreak="0">
+  <w:abstractNum w:abstractNumId="34" w15:restartNumberingAfterBreak="0">
     <w:nsid w:val="4DD70180"/>
     <w:multiLevelType w:val="hybridMultilevel"/>
     <w:tmpl w:val="97FE89CA"/>
@@ -7136,7 +9238,7 @@
       </w:rPr>
     </w:lvl>
   </w:abstractNum>
-  <w:abstractNum w:abstractNumId="34" w15:restartNumberingAfterBreak="0">
+  <w:abstractNum w:abstractNumId="35" w15:restartNumberingAfterBreak="0">
     <w:nsid w:val="4E6F466B"/>
     <w:multiLevelType w:val="hybridMultilevel"/>
     <w:tmpl w:val="583A2A40"/>
@@ -7249,7 +9351,7 @@
       </w:rPr>
     </w:lvl>
   </w:abstractNum>
-  <w:abstractNum w:abstractNumId="35" w15:restartNumberingAfterBreak="0">
+  <w:abstractNum w:abstractNumId="36" w15:restartNumberingAfterBreak="0">
     <w:nsid w:val="53D26A46"/>
     <w:multiLevelType w:val="hybridMultilevel"/>
     <w:tmpl w:val="84F08AC8"/>
@@ -7362,7 +9464,7 @@
       </w:rPr>
     </w:lvl>
   </w:abstractNum>
-  <w:abstractNum w:abstractNumId="36" w15:restartNumberingAfterBreak="0">
+  <w:abstractNum w:abstractNumId="37" w15:restartNumberingAfterBreak="0">
     <w:nsid w:val="59554FCD"/>
     <w:multiLevelType w:val="hybridMultilevel"/>
     <w:tmpl w:val="668459EA"/>
@@ -7475,7 +9577,7 @@
       </w:rPr>
     </w:lvl>
   </w:abstractNum>
-  <w:abstractNum w:abstractNumId="37" w15:restartNumberingAfterBreak="0">
+  <w:abstractNum w:abstractNumId="38" w15:restartNumberingAfterBreak="0">
     <w:nsid w:val="5B645415"/>
     <w:multiLevelType w:val="hybridMultilevel"/>
     <w:tmpl w:val="BEF2E0D6"/>
@@ -7588,7 +9690,7 @@
       </w:rPr>
     </w:lvl>
   </w:abstractNum>
-  <w:abstractNum w:abstractNumId="38" w15:restartNumberingAfterBreak="0">
+  <w:abstractNum w:abstractNumId="39" w15:restartNumberingAfterBreak="0">
     <w:nsid w:val="5BFC207A"/>
     <w:multiLevelType w:val="hybridMultilevel"/>
     <w:tmpl w:val="2C9A8332"/>
@@ -7701,7 +9803,7 @@
       </w:rPr>
     </w:lvl>
   </w:abstractNum>
-  <w:abstractNum w:abstractNumId="39" w15:restartNumberingAfterBreak="0">
+  <w:abstractNum w:abstractNumId="40" w15:restartNumberingAfterBreak="0">
     <w:nsid w:val="6179205F"/>
     <w:multiLevelType w:val="hybridMultilevel"/>
     <w:tmpl w:val="19B6D6A0"/>
@@ -7814,7 +9916,7 @@
       </w:rPr>
     </w:lvl>
   </w:abstractNum>
-  <w:abstractNum w:abstractNumId="40" w15:restartNumberingAfterBreak="0">
+  <w:abstractNum w:abstractNumId="41" w15:restartNumberingAfterBreak="0">
     <w:nsid w:val="64531F3A"/>
     <w:multiLevelType w:val="hybridMultilevel"/>
     <w:tmpl w:val="6C3A735C"/>
@@ -7927,7 +10029,7 @@
       </w:rPr>
     </w:lvl>
   </w:abstractNum>
-  <w:abstractNum w:abstractNumId="41" w15:restartNumberingAfterBreak="0">
+  <w:abstractNum w:abstractNumId="42" w15:restartNumberingAfterBreak="0">
     <w:nsid w:val="652F7D3E"/>
     <w:multiLevelType w:val="hybridMultilevel"/>
     <w:tmpl w:val="2F48480E"/>
@@ -8040,7 +10142,7 @@
       </w:rPr>
     </w:lvl>
   </w:abstractNum>
-  <w:abstractNum w:abstractNumId="42" w15:restartNumberingAfterBreak="0">
+  <w:abstractNum w:abstractNumId="43" w15:restartNumberingAfterBreak="0">
     <w:nsid w:val="75D6512A"/>
     <w:multiLevelType w:val="hybridMultilevel"/>
     <w:tmpl w:val="069CC9D8"/>
@@ -8153,7 +10255,7 @@
       </w:rPr>
     </w:lvl>
   </w:abstractNum>
-  <w:abstractNum w:abstractNumId="43" w15:restartNumberingAfterBreak="0">
+  <w:abstractNum w:abstractNumId="44" w15:restartNumberingAfterBreak="0">
     <w:nsid w:val="7B5E0883"/>
     <w:multiLevelType w:val="hybridMultilevel"/>
     <w:tmpl w:val="63B69956"/>
@@ -8266,7 +10368,7 @@
       </w:rPr>
     </w:lvl>
   </w:abstractNum>
-  <w:abstractNum w:abstractNumId="44" w15:restartNumberingAfterBreak="0">
+  <w:abstractNum w:abstractNumId="45" w15:restartNumberingAfterBreak="0">
     <w:nsid w:val="7B8F5E3C"/>
     <w:multiLevelType w:val="hybridMultilevel"/>
     <w:tmpl w:val="C504E43C"/>
@@ -8379,7 +10481,7 @@
       </w:rPr>
     </w:lvl>
   </w:abstractNum>
-  <w:abstractNum w:abstractNumId="45" w15:restartNumberingAfterBreak="0">
+  <w:abstractNum w:abstractNumId="46" w15:restartNumberingAfterBreak="0">
     <w:nsid w:val="7BDB5802"/>
     <w:multiLevelType w:val="hybridMultilevel"/>
     <w:tmpl w:val="20860508"/>
@@ -8493,85 +10595,85 @@
     </w:lvl>
   </w:abstractNum>
   <w:num w:numId="1">
-    <w:abstractNumId w:val="7"/>
+    <w:abstractNumId w:val="8"/>
   </w:num>
   <w:num w:numId="2">
-    <w:abstractNumId w:val="36"/>
+    <w:abstractNumId w:val="37"/>
   </w:num>
   <w:num w:numId="3">
-    <w:abstractNumId w:val="41"/>
+    <w:abstractNumId w:val="42"/>
   </w:num>
   <w:num w:numId="4">
-    <w:abstractNumId w:val="13"/>
+    <w:abstractNumId w:val="14"/>
   </w:num>
   <w:num w:numId="5">
-    <w:abstractNumId w:val="19"/>
+    <w:abstractNumId w:val="20"/>
   </w:num>
   <w:num w:numId="6">
-    <w:abstractNumId w:val="43"/>
+    <w:abstractNumId w:val="44"/>
   </w:num>
   <w:num w:numId="7">
-    <w:abstractNumId w:val="34"/>
+    <w:abstractNumId w:val="35"/>
   </w:num>
   <w:num w:numId="8">
-    <w:abstractNumId w:val="38"/>
+    <w:abstractNumId w:val="39"/>
   </w:num>
   <w:num w:numId="9">
     <w:abstractNumId w:val="5"/>
   </w:num>
   <w:num w:numId="10">
-    <w:abstractNumId w:val="25"/>
+    <w:abstractNumId w:val="26"/>
   </w:num>
   <w:num w:numId="11">
+    <w:abstractNumId w:val="13"/>
+  </w:num>
+  <w:num w:numId="12">
+    <w:abstractNumId w:val="21"/>
+  </w:num>
+  <w:num w:numId="13">
+    <w:abstractNumId w:val="30"/>
+  </w:num>
+  <w:num w:numId="14">
+    <w:abstractNumId w:val="19"/>
+  </w:num>
+  <w:num w:numId="15">
+    <w:abstractNumId w:val="28"/>
+  </w:num>
+  <w:num w:numId="16">
+    <w:abstractNumId w:val="34"/>
+  </w:num>
+  <w:num w:numId="17">
+    <w:abstractNumId w:val="40"/>
+  </w:num>
+  <w:num w:numId="18">
+    <w:abstractNumId w:val="17"/>
+  </w:num>
+  <w:num w:numId="19">
+    <w:abstractNumId w:val="10"/>
+  </w:num>
+  <w:num w:numId="20">
     <w:abstractNumId w:val="12"/>
   </w:num>
-  <w:num w:numId="12">
-    <w:abstractNumId w:val="20"/>
-  </w:num>
-  <w:num w:numId="13">
-    <w:abstractNumId w:val="29"/>
-  </w:num>
-  <w:num w:numId="14">
-    <w:abstractNumId w:val="18"/>
-  </w:num>
-  <w:num w:numId="15">
-    <w:abstractNumId w:val="27"/>
-  </w:num>
-  <w:num w:numId="16">
-    <w:abstractNumId w:val="33"/>
-  </w:num>
-  <w:num w:numId="17">
-    <w:abstractNumId w:val="39"/>
-  </w:num>
-  <w:num w:numId="18">
-    <w:abstractNumId w:val="16"/>
-  </w:num>
-  <w:num w:numId="19">
-    <w:abstractNumId w:val="9"/>
-  </w:num>
-  <w:num w:numId="20">
-    <w:abstractNumId w:val="11"/>
-  </w:num>
   <w:num w:numId="21">
-    <w:abstractNumId w:val="45"/>
+    <w:abstractNumId w:val="46"/>
   </w:num>
   <w:num w:numId="22">
     <w:abstractNumId w:val="3"/>
   </w:num>
   <w:num w:numId="23">
-    <w:abstractNumId w:val="44"/>
+    <w:abstractNumId w:val="45"/>
   </w:num>
   <w:num w:numId="24">
-    <w:abstractNumId w:val="10"/>
+    <w:abstractNumId w:val="11"/>
   </w:num>
   <w:num w:numId="25">
-    <w:abstractNumId w:val="32"/>
+    <w:abstractNumId w:val="33"/>
   </w:num>
   <w:num w:numId="26">
-    <w:abstractNumId w:val="24"/>
+    <w:abstractNumId w:val="25"/>
   </w:num>
   <w:num w:numId="27">
-    <w:abstractNumId w:val="22"/>
+    <w:abstractNumId w:val="23"/>
   </w:num>
   <w:num w:numId="28">
     <w:abstractNumId w:val="2"/>
@@ -8580,55 +10682,58 @@
     <w:abstractNumId w:val="4"/>
   </w:num>
   <w:num w:numId="30">
-    <w:abstractNumId w:val="8"/>
+    <w:abstractNumId w:val="9"/>
   </w:num>
   <w:num w:numId="31">
-    <w:abstractNumId w:val="42"/>
+    <w:abstractNumId w:val="43"/>
   </w:num>
   <w:num w:numId="32">
     <w:abstractNumId w:val="1"/>
   </w:num>
   <w:num w:numId="33">
-    <w:abstractNumId w:val="23"/>
+    <w:abstractNumId w:val="24"/>
   </w:num>
   <w:num w:numId="34">
     <w:abstractNumId w:val="6"/>
   </w:num>
   <w:num w:numId="35">
-    <w:abstractNumId w:val="37"/>
+    <w:abstractNumId w:val="38"/>
   </w:num>
   <w:num w:numId="36">
-    <w:abstractNumId w:val="40"/>
+    <w:abstractNumId w:val="41"/>
   </w:num>
   <w:num w:numId="37">
-    <w:abstractNumId w:val="17"/>
+    <w:abstractNumId w:val="18"/>
   </w:num>
   <w:num w:numId="38">
-    <w:abstractNumId w:val="21"/>
+    <w:abstractNumId w:val="22"/>
   </w:num>
   <w:num w:numId="39">
-    <w:abstractNumId w:val="28"/>
+    <w:abstractNumId w:val="29"/>
   </w:num>
   <w:num w:numId="40">
-    <w:abstractNumId w:val="30"/>
+    <w:abstractNumId w:val="31"/>
   </w:num>
   <w:num w:numId="41">
-    <w:abstractNumId w:val="31"/>
+    <w:abstractNumId w:val="32"/>
   </w:num>
   <w:num w:numId="42">
     <w:abstractNumId w:val="0"/>
   </w:num>
   <w:num w:numId="43">
-    <w:abstractNumId w:val="14"/>
+    <w:abstractNumId w:val="15"/>
   </w:num>
   <w:num w:numId="44">
-    <w:abstractNumId w:val="35"/>
+    <w:abstractNumId w:val="36"/>
   </w:num>
   <w:num w:numId="45">
-    <w:abstractNumId w:val="26"/>
+    <w:abstractNumId w:val="27"/>
   </w:num>
   <w:num w:numId="46">
-    <w:abstractNumId w:val="15"/>
+    <w:abstractNumId w:val="16"/>
+  </w:num>
+  <w:num w:numId="47">
+    <w:abstractNumId w:val="7"/>
   </w:num>
   <w:numIdMacAtCleanup w:val="16"/>
 </w:numbering>
@@ -9116,7 +11221,7 @@
   <w:style w:type="table" w:styleId="TableGrid">
     <w:name w:val="Table Grid"/>
     <w:basedOn w:val="TableNormal"/>
-    <w:uiPriority w:val="59"/>
+    <w:uiPriority w:val="39"/>
     <w:rsid w:val="00FB4123"/>
     <w:pPr>
       <w:spacing w:after="0" w:line="240" w:lineRule="auto"/>

</xml_diff>

<commit_message>
updated deliverables and logbook
</commit_message>
<xml_diff>
--- a/Team_Logbook/OrangeTeam_TeamLogbook02.docx
+++ b/Team_Logbook/OrangeTeam_TeamLogbook02.docx
@@ -245,19 +245,8 @@
           <w:sz w:val="24"/>
           <w:szCs w:val="24"/>
         </w:rPr>
-        <w:t xml:space="preserve">Krikor </w:t>
-      </w:r>
-      <w:proofErr w:type="spellStart"/>
-      <w:r>
-        <w:rPr>
-          <w:rFonts w:ascii="Calibri" w:eastAsia="Calibri" w:hAnsi="Calibri" w:cs="Calibri"/>
-          <w:color w:val="0D0D0D" w:themeColor="text1" w:themeTint="F2"/>
-          <w:sz w:val="24"/>
-          <w:szCs w:val="24"/>
-        </w:rPr>
-        <w:t>Astour</w:t>
-      </w:r>
-      <w:proofErr w:type="spellEnd"/>
+        <w:t>Krikor Astour</w:t>
+      </w:r>
     </w:p>
     <w:p>
       <w:pPr>
@@ -291,7 +280,6 @@
           <w:szCs w:val="24"/>
         </w:rPr>
       </w:pPr>
-      <w:proofErr w:type="spellStart"/>
       <w:r>
         <w:rPr>
           <w:rFonts w:ascii="Calibri" w:eastAsia="Calibri" w:hAnsi="Calibri" w:cs="Calibri"/>
@@ -299,37 +287,7 @@
           <w:sz w:val="24"/>
           <w:szCs w:val="24"/>
         </w:rPr>
-        <w:t>Kerian</w:t>
-      </w:r>
-      <w:proofErr w:type="spellEnd"/>
-      <w:r>
-        <w:rPr>
-          <w:rFonts w:ascii="Calibri" w:eastAsia="Calibri" w:hAnsi="Calibri" w:cs="Calibri"/>
-          <w:color w:val="0D0D0D" w:themeColor="text1" w:themeTint="F2"/>
-          <w:sz w:val="24"/>
-          <w:szCs w:val="24"/>
-        </w:rPr>
-        <w:t xml:space="preserve"> </w:t>
-      </w:r>
-      <w:proofErr w:type="spellStart"/>
-      <w:r>
-        <w:rPr>
-          <w:rFonts w:ascii="Calibri" w:eastAsia="Calibri" w:hAnsi="Calibri" w:cs="Calibri"/>
-          <w:color w:val="0D0D0D" w:themeColor="text1" w:themeTint="F2"/>
-          <w:sz w:val="24"/>
-          <w:szCs w:val="24"/>
-        </w:rPr>
-        <w:t>Loerick</w:t>
-      </w:r>
-      <w:proofErr w:type="spellEnd"/>
-      <w:r>
-        <w:rPr>
-          <w:rFonts w:ascii="Calibri" w:eastAsia="Calibri" w:hAnsi="Calibri" w:cs="Calibri"/>
-          <w:color w:val="0D0D0D" w:themeColor="text1" w:themeTint="F2"/>
-          <w:sz w:val="24"/>
-          <w:szCs w:val="24"/>
-        </w:rPr>
-        <w:t>-Roger</w:t>
+        <w:t>Kerian Loerick-Roger</w:t>
       </w:r>
     </w:p>
     <w:p>
@@ -343,7 +301,6 @@
           <w:szCs w:val="24"/>
         </w:rPr>
       </w:pPr>
-      <w:proofErr w:type="spellStart"/>
       <w:r>
         <w:rPr>
           <w:rFonts w:ascii="Calibri" w:eastAsia="Calibri" w:hAnsi="Calibri" w:cs="Calibri"/>
@@ -351,17 +308,7 @@
           <w:sz w:val="24"/>
           <w:szCs w:val="24"/>
         </w:rPr>
-        <w:t>Veaceslav</w:t>
-      </w:r>
-      <w:proofErr w:type="spellEnd"/>
-      <w:r>
-        <w:rPr>
-          <w:rFonts w:ascii="Calibri" w:eastAsia="Calibri" w:hAnsi="Calibri" w:cs="Calibri"/>
-          <w:color w:val="0D0D0D" w:themeColor="text1" w:themeTint="F2"/>
-          <w:sz w:val="24"/>
-          <w:szCs w:val="24"/>
-        </w:rPr>
-        <w:t xml:space="preserve"> Vlas</w:t>
+        <w:t>Veaceslav Vlas</w:t>
       </w:r>
     </w:p>
     <w:p>
@@ -983,7 +930,6 @@
         </w:rPr>
         <w:t xml:space="preserve"> of </w:t>
       </w:r>
-      <w:proofErr w:type="gramStart"/>
       <w:r>
         <w:rPr>
           <w:rFonts w:ascii="Calibri" w:eastAsia="Calibri" w:hAnsi="Calibri" w:cs="Calibri"/>
@@ -1004,7 +950,6 @@
         </w:rPr>
         <w:t>,</w:t>
       </w:r>
-      <w:proofErr w:type="gramEnd"/>
       <w:r>
         <w:rPr>
           <w:rFonts w:ascii="Calibri" w:eastAsia="Calibri" w:hAnsi="Calibri" w:cs="Calibri"/>
@@ -1051,21 +996,12 @@
           <w:szCs w:val="24"/>
         </w:rPr>
       </w:pPr>
-      <w:proofErr w:type="spellStart"/>
-      <w:r>
-        <w:rPr>
-          <w:sz w:val="24"/>
-          <w:szCs w:val="24"/>
-        </w:rPr>
-        <w:t>Astour</w:t>
-      </w:r>
-      <w:proofErr w:type="spellEnd"/>
-      <w:r>
-        <w:rPr>
-          <w:sz w:val="24"/>
-          <w:szCs w:val="24"/>
-        </w:rPr>
-        <w:t>, Krikor</w:t>
+      <w:r>
+        <w:rPr>
+          <w:sz w:val="24"/>
+          <w:szCs w:val="24"/>
+        </w:rPr>
+        <w:t>Astour, Krikor</w:t>
       </w:r>
     </w:p>
     <w:p>
@@ -1105,31 +1041,13 @@
           <w:szCs w:val="24"/>
         </w:rPr>
       </w:pPr>
-      <w:proofErr w:type="spellStart"/>
-      <w:r>
-        <w:rPr>
-          <w:sz w:val="24"/>
-          <w:szCs w:val="24"/>
-        </w:rPr>
-        <w:t>Loerick</w:t>
-      </w:r>
-      <w:proofErr w:type="spellEnd"/>
-      <w:r>
-        <w:rPr>
-          <w:sz w:val="24"/>
-          <w:szCs w:val="24"/>
-        </w:rPr>
-        <w:t xml:space="preserve">-Roger, </w:t>
-      </w:r>
-      <w:proofErr w:type="spellStart"/>
-      <w:r>
-        <w:rPr>
-          <w:sz w:val="24"/>
-          <w:szCs w:val="24"/>
-        </w:rPr>
-        <w:t>Kerian</w:t>
-      </w:r>
-      <w:proofErr w:type="spellEnd"/>
+      <w:r>
+        <w:rPr>
+          <w:sz w:val="24"/>
+          <w:szCs w:val="24"/>
+        </w:rPr>
+        <w:t>Loerick-Roger, Kerian</w:t>
+      </w:r>
     </w:p>
     <w:p>
       <w:pPr>
@@ -1283,23 +1201,7 @@
           <w:sz w:val="24"/>
           <w:szCs w:val="24"/>
         </w:rPr>
-        <w:t xml:space="preserve">Christina and </w:t>
-      </w:r>
-      <w:proofErr w:type="spellStart"/>
-      <w:r>
-        <w:rPr>
-          <w:sz w:val="24"/>
-          <w:szCs w:val="24"/>
-        </w:rPr>
-        <w:t>Kerian</w:t>
-      </w:r>
-      <w:proofErr w:type="spellEnd"/>
-      <w:r>
-        <w:rPr>
-          <w:sz w:val="24"/>
-          <w:szCs w:val="24"/>
-        </w:rPr>
-        <w:t>:</w:t>
+        <w:t>Christina and Kerian:</w:t>
       </w:r>
     </w:p>
     <w:p>
@@ -1357,21 +1259,12 @@
           <w:szCs w:val="24"/>
         </w:rPr>
       </w:pPr>
-      <w:proofErr w:type="spellStart"/>
-      <w:r>
-        <w:rPr>
-          <w:sz w:val="24"/>
-          <w:szCs w:val="24"/>
-        </w:rPr>
-        <w:t>Veaceslav</w:t>
-      </w:r>
-      <w:proofErr w:type="spellEnd"/>
-      <w:r>
-        <w:rPr>
-          <w:sz w:val="24"/>
-          <w:szCs w:val="24"/>
-        </w:rPr>
-        <w:t xml:space="preserve"> and Krikor</w:t>
+      <w:r>
+        <w:rPr>
+          <w:sz w:val="24"/>
+          <w:szCs w:val="24"/>
+        </w:rPr>
+        <w:t>Veaceslav and Krikor</w:t>
       </w:r>
     </w:p>
     <w:p>
@@ -1501,21 +1394,12 @@
           <w:szCs w:val="24"/>
         </w:rPr>
       </w:pPr>
-      <w:proofErr w:type="spellStart"/>
-      <w:r>
-        <w:rPr>
-          <w:sz w:val="24"/>
-          <w:szCs w:val="24"/>
-        </w:rPr>
-        <w:t>Kerian</w:t>
-      </w:r>
-      <w:proofErr w:type="spellEnd"/>
-      <w:r>
-        <w:rPr>
-          <w:sz w:val="24"/>
-          <w:szCs w:val="24"/>
-        </w:rPr>
-        <w:t xml:space="preserve"> and Christina made a list of questions to ask the client for Deliverable 02</w:t>
+      <w:r>
+        <w:rPr>
+          <w:sz w:val="24"/>
+          <w:szCs w:val="24"/>
+        </w:rPr>
+        <w:t>Kerian and Christina made a list of questions to ask the client for Deliverable 02</w:t>
       </w:r>
     </w:p>
     <w:p>
@@ -1540,27 +1424,7 @@
           <w:sz w:val="24"/>
           <w:szCs w:val="24"/>
         </w:rPr>
-        <w:t xml:space="preserve">Christina, </w:t>
-      </w:r>
-      <w:proofErr w:type="spellStart"/>
-      <w:r>
-        <w:rPr>
-          <w:rFonts w:ascii="Calibri" w:eastAsia="Calibri" w:hAnsi="Calibri" w:cs="Calibri"/>
-          <w:color w:val="0D0D0D" w:themeColor="text1" w:themeTint="F2"/>
-          <w:sz w:val="24"/>
-          <w:szCs w:val="24"/>
-        </w:rPr>
-        <w:t>Kerian</w:t>
-      </w:r>
-      <w:proofErr w:type="spellEnd"/>
-      <w:r>
-        <w:rPr>
-          <w:rFonts w:ascii="Calibri" w:eastAsia="Calibri" w:hAnsi="Calibri" w:cs="Calibri"/>
-          <w:color w:val="0D0D0D" w:themeColor="text1" w:themeTint="F2"/>
-          <w:sz w:val="24"/>
-          <w:szCs w:val="24"/>
-        </w:rPr>
-        <w:t xml:space="preserve"> and Krikor attended a meeting with the client:</w:t>
+        <w:t>Christina, Kerian and Krikor attended a meeting with the client:</w:t>
       </w:r>
     </w:p>
     <w:p>
@@ -1578,7 +1442,6 @@
           <w:szCs w:val="24"/>
         </w:rPr>
       </w:pPr>
-      <w:proofErr w:type="spellStart"/>
       <w:r>
         <w:rPr>
           <w:rFonts w:ascii="Calibri" w:eastAsia="Calibri" w:hAnsi="Calibri" w:cs="Calibri"/>
@@ -1586,17 +1449,7 @@
           <w:sz w:val="24"/>
           <w:szCs w:val="24"/>
         </w:rPr>
-        <w:t>Kerian</w:t>
-      </w:r>
-      <w:proofErr w:type="spellEnd"/>
-      <w:r>
-        <w:rPr>
-          <w:rFonts w:ascii="Calibri" w:eastAsia="Calibri" w:hAnsi="Calibri" w:cs="Calibri"/>
-          <w:color w:val="0D0D0D" w:themeColor="text1" w:themeTint="F2"/>
-          <w:sz w:val="24"/>
-          <w:szCs w:val="24"/>
-        </w:rPr>
-        <w:t xml:space="preserve"> asked the questions</w:t>
+        <w:t>Kerian asked the questions</w:t>
       </w:r>
     </w:p>
     <w:p>
@@ -1726,7 +1579,6 @@
           <w:szCs w:val="24"/>
         </w:rPr>
       </w:pPr>
-      <w:proofErr w:type="spellStart"/>
       <w:r>
         <w:rPr>
           <w:rFonts w:ascii="Calibri" w:eastAsia="Calibri" w:hAnsi="Calibri" w:cs="Calibri"/>
@@ -1734,17 +1586,7 @@
           <w:sz w:val="24"/>
           <w:szCs w:val="24"/>
         </w:rPr>
-        <w:t>Kerian</w:t>
-      </w:r>
-      <w:proofErr w:type="spellEnd"/>
-      <w:r>
-        <w:rPr>
-          <w:rFonts w:ascii="Calibri" w:eastAsia="Calibri" w:hAnsi="Calibri" w:cs="Calibri"/>
-          <w:color w:val="0D0D0D" w:themeColor="text1" w:themeTint="F2"/>
-          <w:sz w:val="24"/>
-          <w:szCs w:val="24"/>
-        </w:rPr>
-        <w:t xml:space="preserve"> &amp; Christina:</w:t>
+        <w:t>Kerian &amp; Christina:</w:t>
       </w:r>
     </w:p>
     <w:p>
@@ -1787,7 +1629,6 @@
           <w:szCs w:val="24"/>
         </w:rPr>
       </w:pPr>
-      <w:proofErr w:type="spellStart"/>
       <w:r>
         <w:rPr>
           <w:rFonts w:ascii="Calibri" w:eastAsia="Calibri" w:hAnsi="Calibri" w:cs="Calibri"/>
@@ -1795,17 +1636,7 @@
           <w:sz w:val="24"/>
           <w:szCs w:val="24"/>
         </w:rPr>
-        <w:t>Chrisitna</w:t>
-      </w:r>
-      <w:proofErr w:type="spellEnd"/>
-      <w:r>
-        <w:rPr>
-          <w:rFonts w:ascii="Calibri" w:eastAsia="Calibri" w:hAnsi="Calibri" w:cs="Calibri"/>
-          <w:color w:val="0D0D0D" w:themeColor="text1" w:themeTint="F2"/>
-          <w:sz w:val="24"/>
-          <w:szCs w:val="24"/>
-        </w:rPr>
-        <w:t>:</w:t>
+        <w:t>Chrisitna:</w:t>
       </w:r>
     </w:p>
     <w:p>
@@ -1930,27 +1761,7 @@
           <w:sz w:val="24"/>
           <w:szCs w:val="24"/>
         </w:rPr>
-        <w:t xml:space="preserve">Krikor and </w:t>
-      </w:r>
-      <w:proofErr w:type="spellStart"/>
-      <w:r>
-        <w:rPr>
-          <w:rFonts w:ascii="Calibri" w:eastAsia="Calibri" w:hAnsi="Calibri" w:cs="Calibri"/>
-          <w:color w:val="0D0D0D" w:themeColor="text1" w:themeTint="F2"/>
-          <w:sz w:val="24"/>
-          <w:szCs w:val="24"/>
-        </w:rPr>
-        <w:t>Veaceslav</w:t>
-      </w:r>
-      <w:proofErr w:type="spellEnd"/>
-      <w:r>
-        <w:rPr>
-          <w:rFonts w:ascii="Calibri" w:eastAsia="Calibri" w:hAnsi="Calibri" w:cs="Calibri"/>
-          <w:color w:val="0D0D0D" w:themeColor="text1" w:themeTint="F2"/>
-          <w:sz w:val="24"/>
-          <w:szCs w:val="24"/>
-        </w:rPr>
-        <w:t xml:space="preserve">: </w:t>
+        <w:t xml:space="preserve">Krikor and Veaceslav: </w:t>
       </w:r>
     </w:p>
     <w:p>
@@ -2047,7 +1858,6 @@
         </w:rPr>
         <w:t xml:space="preserve"> of </w:t>
       </w:r>
-      <w:proofErr w:type="gramStart"/>
       <w:r>
         <w:rPr>
           <w:b/>
@@ -2064,17 +1874,7 @@
           <w:sz w:val="24"/>
           <w:szCs w:val="24"/>
         </w:rPr>
-        <w:t>,</w:t>
-      </w:r>
-      <w:proofErr w:type="gramEnd"/>
-      <w:r>
-        <w:rPr>
-          <w:b/>
-          <w:bCs/>
-          <w:sz w:val="24"/>
-          <w:szCs w:val="24"/>
-        </w:rPr>
-        <w:t xml:space="preserve"> 2022</w:t>
+        <w:t>, 2022</w:t>
       </w:r>
     </w:p>
     <w:p>
@@ -2112,21 +1912,12 @@
           <w:szCs w:val="24"/>
         </w:rPr>
       </w:pPr>
-      <w:proofErr w:type="spellStart"/>
-      <w:r>
-        <w:rPr>
-          <w:sz w:val="24"/>
-          <w:szCs w:val="24"/>
-        </w:rPr>
-        <w:t>Astour</w:t>
-      </w:r>
-      <w:proofErr w:type="spellEnd"/>
-      <w:r>
-        <w:rPr>
-          <w:sz w:val="24"/>
-          <w:szCs w:val="24"/>
-        </w:rPr>
-        <w:t>, Krikor</w:t>
+      <w:r>
+        <w:rPr>
+          <w:sz w:val="24"/>
+          <w:szCs w:val="24"/>
+        </w:rPr>
+        <w:t>Astour, Krikor</w:t>
       </w:r>
     </w:p>
     <w:p>
@@ -2167,31 +1958,13 @@
           <w:szCs w:val="24"/>
         </w:rPr>
       </w:pPr>
-      <w:proofErr w:type="spellStart"/>
-      <w:r>
-        <w:rPr>
-          <w:sz w:val="24"/>
-          <w:szCs w:val="24"/>
-        </w:rPr>
-        <w:t>Loerick</w:t>
-      </w:r>
-      <w:proofErr w:type="spellEnd"/>
-      <w:r>
-        <w:rPr>
-          <w:sz w:val="24"/>
-          <w:szCs w:val="24"/>
-        </w:rPr>
-        <w:t xml:space="preserve">-Roger, </w:t>
-      </w:r>
-      <w:proofErr w:type="spellStart"/>
-      <w:r>
-        <w:rPr>
-          <w:sz w:val="24"/>
-          <w:szCs w:val="24"/>
-        </w:rPr>
-        <w:t>Kerian</w:t>
-      </w:r>
-      <w:proofErr w:type="spellEnd"/>
+      <w:r>
+        <w:rPr>
+          <w:sz w:val="24"/>
+          <w:szCs w:val="24"/>
+        </w:rPr>
+        <w:t>Loerick-Roger, Kerian</w:t>
+      </w:r>
     </w:p>
     <w:p>
       <w:pPr>
@@ -2694,41 +2467,13 @@
           <w:szCs w:val="24"/>
         </w:rPr>
       </w:pPr>
-      <w:proofErr w:type="spellStart"/>
-      <w:r>
-        <w:rPr>
-          <w:color w:val="0D0D0D" w:themeColor="text1" w:themeTint="F2"/>
-          <w:sz w:val="24"/>
-          <w:szCs w:val="24"/>
-        </w:rPr>
-        <w:t>Kerian</w:t>
-      </w:r>
-      <w:proofErr w:type="spellEnd"/>
-      <w:r>
-        <w:rPr>
-          <w:color w:val="0D0D0D" w:themeColor="text1" w:themeTint="F2"/>
-          <w:sz w:val="24"/>
-          <w:szCs w:val="24"/>
-        </w:rPr>
-        <w:t xml:space="preserve"> &amp; </w:t>
-      </w:r>
-      <w:proofErr w:type="spellStart"/>
-      <w:r>
-        <w:rPr>
-          <w:color w:val="0D0D0D" w:themeColor="text1" w:themeTint="F2"/>
-          <w:sz w:val="24"/>
-          <w:szCs w:val="24"/>
-        </w:rPr>
-        <w:t>Veaceslav</w:t>
-      </w:r>
-      <w:proofErr w:type="spellEnd"/>
-      <w:r>
-        <w:rPr>
-          <w:color w:val="0D0D0D" w:themeColor="text1" w:themeTint="F2"/>
-          <w:sz w:val="24"/>
-          <w:szCs w:val="24"/>
-        </w:rPr>
-        <w:t>:</w:t>
+      <w:r>
+        <w:rPr>
+          <w:color w:val="0D0D0D" w:themeColor="text1" w:themeTint="F2"/>
+          <w:sz w:val="24"/>
+          <w:szCs w:val="24"/>
+        </w:rPr>
+        <w:t>Kerian &amp; Veaceslav:</w:t>
       </w:r>
     </w:p>
     <w:p>
@@ -2769,23 +2514,13 @@
         </w:rPr>
       </w:pPr>
       <w:bookmarkStart w:id="4" w:name="_Hlk97018825"/>
-      <w:proofErr w:type="spellStart"/>
-      <w:r>
-        <w:rPr>
-          <w:color w:val="0D0D0D" w:themeColor="text1" w:themeTint="F2"/>
-          <w:sz w:val="24"/>
-          <w:szCs w:val="24"/>
-        </w:rPr>
-        <w:t>Kerian</w:t>
-      </w:r>
-      <w:proofErr w:type="spellEnd"/>
-      <w:r>
-        <w:rPr>
-          <w:color w:val="0D0D0D" w:themeColor="text1" w:themeTint="F2"/>
-          <w:sz w:val="24"/>
-          <w:szCs w:val="24"/>
-        </w:rPr>
-        <w:t xml:space="preserve"> &amp; Krikor: </w:t>
+      <w:r>
+        <w:rPr>
+          <w:color w:val="0D0D0D" w:themeColor="text1" w:themeTint="F2"/>
+          <w:sz w:val="24"/>
+          <w:szCs w:val="24"/>
+        </w:rPr>
+        <w:t xml:space="preserve">Kerian &amp; Krikor: </w:t>
       </w:r>
     </w:p>
     <w:p>
@@ -2900,18 +2635,8 @@
           <w:sz w:val="24"/>
           <w:szCs w:val="24"/>
         </w:rPr>
-        <w:t xml:space="preserve">Created and (mostly) finished the </w:t>
-      </w:r>
-      <w:proofErr w:type="spellStart"/>
-      <w:r>
-        <w:rPr>
-          <w:color w:val="0D0D0D" w:themeColor="text1" w:themeTint="F2"/>
-          <w:sz w:val="24"/>
-          <w:szCs w:val="24"/>
-        </w:rPr>
-        <w:t>FlowChart</w:t>
-      </w:r>
-      <w:proofErr w:type="spellEnd"/>
+        <w:t>Created and (mostly) finished the FlowChart</w:t>
+      </w:r>
     </w:p>
     <w:p>
       <w:pPr>
@@ -3087,25 +2812,7 @@
           <w:sz w:val="24"/>
           <w:szCs w:val="24"/>
         </w:rPr>
-        <w:t xml:space="preserve">Christina, </w:t>
-      </w:r>
-      <w:proofErr w:type="spellStart"/>
-      <w:r>
-        <w:rPr>
-          <w:color w:val="0D0D0D" w:themeColor="text1" w:themeTint="F2"/>
-          <w:sz w:val="24"/>
-          <w:szCs w:val="24"/>
-        </w:rPr>
-        <w:t>Kerian</w:t>
-      </w:r>
-      <w:proofErr w:type="spellEnd"/>
-      <w:r>
-        <w:rPr>
-          <w:color w:val="0D0D0D" w:themeColor="text1" w:themeTint="F2"/>
-          <w:sz w:val="24"/>
-          <w:szCs w:val="24"/>
-        </w:rPr>
-        <w:t xml:space="preserve"> and Krikor</w:t>
+        <w:t>Christina, Kerian and Krikor</w:t>
       </w:r>
     </w:p>
     <w:p>
@@ -3191,23 +2898,13 @@
           <w:szCs w:val="24"/>
         </w:rPr>
       </w:pPr>
-      <w:proofErr w:type="spellStart"/>
-      <w:r>
-        <w:rPr>
-          <w:color w:val="0D0D0D" w:themeColor="text1" w:themeTint="F2"/>
-          <w:sz w:val="24"/>
-          <w:szCs w:val="24"/>
-        </w:rPr>
-        <w:t>Kerian</w:t>
-      </w:r>
-      <w:proofErr w:type="spellEnd"/>
-      <w:r>
-        <w:rPr>
-          <w:color w:val="0D0D0D" w:themeColor="text1" w:themeTint="F2"/>
-          <w:sz w:val="24"/>
-          <w:szCs w:val="24"/>
-        </w:rPr>
-        <w:t>:</w:t>
+      <w:r>
+        <w:rPr>
+          <w:color w:val="0D0D0D" w:themeColor="text1" w:themeTint="F2"/>
+          <w:sz w:val="24"/>
+          <w:szCs w:val="24"/>
+        </w:rPr>
+        <w:t>Kerian:</w:t>
       </w:r>
     </w:p>
     <w:p>
@@ -3351,23 +3048,13 @@
           <w:szCs w:val="24"/>
         </w:rPr>
       </w:pPr>
-      <w:proofErr w:type="spellStart"/>
-      <w:r>
-        <w:rPr>
-          <w:color w:val="0D0D0D" w:themeColor="text1" w:themeTint="F2"/>
-          <w:sz w:val="24"/>
-          <w:szCs w:val="24"/>
-        </w:rPr>
-        <w:t>Veaceslav</w:t>
-      </w:r>
-      <w:proofErr w:type="spellEnd"/>
-      <w:r>
-        <w:rPr>
-          <w:color w:val="0D0D0D" w:themeColor="text1" w:themeTint="F2"/>
-          <w:sz w:val="24"/>
-          <w:szCs w:val="24"/>
-        </w:rPr>
-        <w:t>:</w:t>
+      <w:r>
+        <w:rPr>
+          <w:color w:val="0D0D0D" w:themeColor="text1" w:themeTint="F2"/>
+          <w:sz w:val="24"/>
+          <w:szCs w:val="24"/>
+        </w:rPr>
+        <w:t>Veaceslav:</w:t>
       </w:r>
     </w:p>
     <w:p>
@@ -3470,25 +3157,7 @@
           <w:sz w:val="24"/>
           <w:szCs w:val="24"/>
         </w:rPr>
-        <w:t>LT-</w:t>
-      </w:r>
-      <w:proofErr w:type="spellStart"/>
-      <w:r>
-        <w:rPr>
-          <w:color w:val="0D0D0D" w:themeColor="text1" w:themeTint="F2"/>
-          <w:sz w:val="24"/>
-          <w:szCs w:val="24"/>
-        </w:rPr>
-        <w:t>CreateUser</w:t>
-      </w:r>
-      <w:proofErr w:type="spellEnd"/>
-      <w:r>
-        <w:rPr>
-          <w:color w:val="0D0D0D" w:themeColor="text1" w:themeTint="F2"/>
-          <w:sz w:val="24"/>
-          <w:szCs w:val="24"/>
-        </w:rPr>
-        <w:t xml:space="preserve"> (Creating User)</w:t>
+        <w:t>LT-CreateUser (Creating User)</w:t>
       </w:r>
     </w:p>
     <w:p>
@@ -3580,43 +3249,7 @@
           <w:sz w:val="24"/>
           <w:szCs w:val="24"/>
         </w:rPr>
-        <w:t>LT-</w:t>
-      </w:r>
-      <w:proofErr w:type="spellStart"/>
-      <w:r>
-        <w:rPr>
-          <w:color w:val="0D0D0D" w:themeColor="text1" w:themeTint="F2"/>
-          <w:sz w:val="24"/>
-          <w:szCs w:val="24"/>
-        </w:rPr>
-        <w:t>CheckoutWithPaypal</w:t>
-      </w:r>
-      <w:proofErr w:type="spellEnd"/>
-      <w:r>
-        <w:rPr>
-          <w:color w:val="0D0D0D" w:themeColor="text1" w:themeTint="F2"/>
-          <w:sz w:val="24"/>
-          <w:szCs w:val="24"/>
-        </w:rPr>
-        <w:t xml:space="preserve"> (Checking out with </w:t>
-      </w:r>
-      <w:proofErr w:type="spellStart"/>
-      <w:r>
-        <w:rPr>
-          <w:color w:val="0D0D0D" w:themeColor="text1" w:themeTint="F2"/>
-          <w:sz w:val="24"/>
-          <w:szCs w:val="24"/>
-        </w:rPr>
-        <w:t>Paypal</w:t>
-      </w:r>
-      <w:proofErr w:type="spellEnd"/>
-      <w:r>
-        <w:rPr>
-          <w:color w:val="0D0D0D" w:themeColor="text1" w:themeTint="F2"/>
-          <w:sz w:val="24"/>
-          <w:szCs w:val="24"/>
-        </w:rPr>
-        <w:t>)</w:t>
+        <w:t>LT-CheckoutWithPaypal (Checking out with Paypal)</w:t>
       </w:r>
     </w:p>
     <w:p>
@@ -3639,25 +3272,7 @@
           <w:sz w:val="24"/>
           <w:szCs w:val="24"/>
         </w:rPr>
-        <w:t>LT-</w:t>
-      </w:r>
-      <w:proofErr w:type="spellStart"/>
-      <w:r>
-        <w:rPr>
-          <w:color w:val="0D0D0D" w:themeColor="text1" w:themeTint="F2"/>
-          <w:sz w:val="24"/>
-          <w:szCs w:val="24"/>
-        </w:rPr>
-        <w:t>CheckoutWithCard</w:t>
-      </w:r>
-      <w:proofErr w:type="spellEnd"/>
-      <w:r>
-        <w:rPr>
-          <w:color w:val="0D0D0D" w:themeColor="text1" w:themeTint="F2"/>
-          <w:sz w:val="24"/>
-          <w:szCs w:val="24"/>
-        </w:rPr>
-        <w:t xml:space="preserve"> (Checking out with a card)</w:t>
+        <w:t>LT-CheckoutWithCard (Checking out with a card)</w:t>
       </w:r>
     </w:p>
     <w:p>
@@ -3680,25 +3295,7 @@
           <w:sz w:val="24"/>
           <w:szCs w:val="24"/>
         </w:rPr>
-        <w:t>LT-</w:t>
-      </w:r>
-      <w:proofErr w:type="spellStart"/>
-      <w:r>
-        <w:rPr>
-          <w:color w:val="0D0D0D" w:themeColor="text1" w:themeTint="F2"/>
-          <w:sz w:val="24"/>
-          <w:szCs w:val="24"/>
-        </w:rPr>
-        <w:t>AddProduct</w:t>
-      </w:r>
-      <w:proofErr w:type="spellEnd"/>
-      <w:r>
-        <w:rPr>
-          <w:color w:val="0D0D0D" w:themeColor="text1" w:themeTint="F2"/>
-          <w:sz w:val="24"/>
-          <w:szCs w:val="24"/>
-        </w:rPr>
-        <w:t xml:space="preserve"> (Adding a Product)</w:t>
+        <w:t>LT-AddProduct (Adding a Product)</w:t>
       </w:r>
     </w:p>
     <w:p>
@@ -3721,25 +3318,7 @@
           <w:sz w:val="24"/>
           <w:szCs w:val="24"/>
         </w:rPr>
-        <w:t>LT-</w:t>
-      </w:r>
-      <w:proofErr w:type="spellStart"/>
-      <w:r>
-        <w:rPr>
-          <w:color w:val="0D0D0D" w:themeColor="text1" w:themeTint="F2"/>
-          <w:sz w:val="24"/>
-          <w:szCs w:val="24"/>
-        </w:rPr>
-        <w:t>UpdateProduct</w:t>
-      </w:r>
-      <w:proofErr w:type="spellEnd"/>
-      <w:r>
-        <w:rPr>
-          <w:color w:val="0D0D0D" w:themeColor="text1" w:themeTint="F2"/>
-          <w:sz w:val="24"/>
-          <w:szCs w:val="24"/>
-        </w:rPr>
-        <w:t xml:space="preserve"> (Updating a Product)</w:t>
+        <w:t>LT-UpdateProduct (Updating a Product)</w:t>
       </w:r>
     </w:p>
     <w:p>
@@ -3762,35 +3341,7 @@
           <w:sz w:val="24"/>
           <w:szCs w:val="24"/>
         </w:rPr>
-        <w:t>LT-</w:t>
-      </w:r>
-      <w:proofErr w:type="spellStart"/>
-      <w:proofErr w:type="gramStart"/>
-      <w:r>
-        <w:rPr>
-          <w:color w:val="0D0D0D" w:themeColor="text1" w:themeTint="F2"/>
-          <w:sz w:val="24"/>
-          <w:szCs w:val="24"/>
-        </w:rPr>
-        <w:t>RemoveProduct</w:t>
-      </w:r>
-      <w:proofErr w:type="spellEnd"/>
-      <w:r>
-        <w:rPr>
-          <w:color w:val="0D0D0D" w:themeColor="text1" w:themeTint="F2"/>
-          <w:sz w:val="24"/>
-          <w:szCs w:val="24"/>
-        </w:rPr>
-        <w:t>(</w:t>
-      </w:r>
-      <w:proofErr w:type="gramEnd"/>
-      <w:r>
-        <w:rPr>
-          <w:color w:val="0D0D0D" w:themeColor="text1" w:themeTint="F2"/>
-          <w:sz w:val="24"/>
-          <w:szCs w:val="24"/>
-        </w:rPr>
-        <w:t>Removing a Product)</w:t>
+        <w:t>LT-RemoveProduct(Removing a Product)</w:t>
       </w:r>
     </w:p>
     <w:p>
@@ -3812,25 +3363,7 @@
           <w:sz w:val="24"/>
           <w:szCs w:val="24"/>
         </w:rPr>
-        <w:t>LT-</w:t>
-      </w:r>
-      <w:proofErr w:type="spellStart"/>
-      <w:r>
-        <w:rPr>
-          <w:color w:val="0D0D0D" w:themeColor="text1" w:themeTint="F2"/>
-          <w:sz w:val="24"/>
-          <w:szCs w:val="24"/>
-        </w:rPr>
-        <w:t>ManageOrders</w:t>
-      </w:r>
-      <w:proofErr w:type="spellEnd"/>
-      <w:r>
-        <w:rPr>
-          <w:color w:val="0D0D0D" w:themeColor="text1" w:themeTint="F2"/>
-          <w:sz w:val="24"/>
-          <w:szCs w:val="24"/>
-        </w:rPr>
-        <w:t xml:space="preserve"> (Managing Orders)</w:t>
+        <w:t>LT-ManageOrders (Managing Orders)</w:t>
       </w:r>
     </w:p>
     <w:p>
@@ -3852,25 +3385,7 @@
           <w:sz w:val="24"/>
           <w:szCs w:val="24"/>
         </w:rPr>
-        <w:t>LT-</w:t>
-      </w:r>
-      <w:proofErr w:type="spellStart"/>
-      <w:r>
-        <w:rPr>
-          <w:color w:val="0D0D0D" w:themeColor="text1" w:themeTint="F2"/>
-          <w:sz w:val="24"/>
-          <w:szCs w:val="24"/>
-        </w:rPr>
-        <w:t>EditProfile</w:t>
-      </w:r>
-      <w:proofErr w:type="spellEnd"/>
-      <w:r>
-        <w:rPr>
-          <w:color w:val="0D0D0D" w:themeColor="text1" w:themeTint="F2"/>
-          <w:sz w:val="24"/>
-          <w:szCs w:val="24"/>
-        </w:rPr>
-        <w:t xml:space="preserve"> (Editing Customer Profile)</w:t>
+        <w:t>LT-EditProfile (Editing Customer Profile)</w:t>
       </w:r>
     </w:p>
     <w:p>
@@ -3891,23 +3406,7 @@
           <w:rFonts w:ascii="Arial" w:hAnsi="Arial" w:cs="Arial"/>
           <w:color w:val="000000"/>
         </w:rPr>
-        <w:t>LT-</w:t>
-      </w:r>
-      <w:proofErr w:type="spellStart"/>
-      <w:r>
-        <w:rPr>
-          <w:rFonts w:ascii="Arial" w:hAnsi="Arial" w:cs="Arial"/>
-          <w:color w:val="000000"/>
-        </w:rPr>
-        <w:t>RemoveFromCart</w:t>
-      </w:r>
-      <w:proofErr w:type="spellEnd"/>
-      <w:r>
-        <w:rPr>
-          <w:rFonts w:ascii="Arial" w:hAnsi="Arial" w:cs="Arial"/>
-          <w:color w:val="000000"/>
-        </w:rPr>
-        <w:t xml:space="preserve"> (Removing Item from Cart)</w:t>
+        <w:t>LT-RemoveFromCart (Removing Item from Cart)</w:t>
       </w:r>
     </w:p>
     <w:p>
@@ -3928,23 +3427,7 @@
           <w:rFonts w:ascii="Arial" w:hAnsi="Arial" w:cs="Arial"/>
           <w:color w:val="000000"/>
         </w:rPr>
-        <w:t>LT-</w:t>
-      </w:r>
-      <w:proofErr w:type="spellStart"/>
-      <w:r>
-        <w:rPr>
-          <w:rFonts w:ascii="Arial" w:hAnsi="Arial" w:cs="Arial"/>
-          <w:color w:val="000000"/>
-        </w:rPr>
-        <w:t>ViewPromos</w:t>
-      </w:r>
-      <w:proofErr w:type="spellEnd"/>
-      <w:r>
-        <w:rPr>
-          <w:rFonts w:ascii="Arial" w:hAnsi="Arial" w:cs="Arial"/>
-          <w:color w:val="000000"/>
-        </w:rPr>
-        <w:t xml:space="preserve"> (View Customers who have Promotions)</w:t>
+        <w:t>LT-ViewPromos (View Customers who have Promotions)</w:t>
       </w:r>
     </w:p>
     <w:p>
@@ -4238,7 +3721,6 @@
               </w:rPr>
               <w:t>LT-</w:t>
             </w:r>
-            <w:proofErr w:type="spellStart"/>
             <w:r>
               <w:rPr>
                 <w:color w:val="0D0D0D" w:themeColor="text1" w:themeTint="F2"/>
@@ -4247,7 +3729,6 @@
               </w:rPr>
               <w:t>EditProfile</w:t>
             </w:r>
-            <w:proofErr w:type="spellEnd"/>
             <w:r>
               <w:rPr>
                 <w:color w:val="0D0D0D" w:themeColor="text1" w:themeTint="F2"/>
@@ -4288,25 +3769,7 @@
                 <w:sz w:val="24"/>
                 <w:szCs w:val="24"/>
               </w:rPr>
-              <w:t xml:space="preserve">       - LT-</w:t>
-            </w:r>
-            <w:proofErr w:type="spellStart"/>
-            <w:r>
-              <w:rPr>
-                <w:color w:val="0D0D0D" w:themeColor="text1" w:themeTint="F2"/>
-                <w:sz w:val="24"/>
-                <w:szCs w:val="24"/>
-              </w:rPr>
-              <w:t>RemoveFromCart</w:t>
-            </w:r>
-            <w:proofErr w:type="spellEnd"/>
-            <w:r>
-              <w:rPr>
-                <w:color w:val="0D0D0D" w:themeColor="text1" w:themeTint="F2"/>
-                <w:sz w:val="24"/>
-                <w:szCs w:val="24"/>
-              </w:rPr>
-              <w:t xml:space="preserve"> (Removing Item from Cart)</w:t>
+              <w:t xml:space="preserve">       - LT-RemoveFromCart (Removing Item from Cart)</w:t>
             </w:r>
           </w:p>
           <w:p>
@@ -4646,15 +4109,7 @@
                 <w:sz w:val="24"/>
                 <w:szCs w:val="24"/>
               </w:rPr>
-              <w:t>N/A</w:t>
-            </w:r>
-            <w:r>
-              <w:rPr>
-                <w:color w:val="0D0D0D" w:themeColor="text1" w:themeTint="F2"/>
-                <w:sz w:val="24"/>
-                <w:szCs w:val="24"/>
-              </w:rPr>
-              <w:t xml:space="preserve"> </w:t>
+              <w:t xml:space="preserve">N/A </w:t>
             </w:r>
           </w:p>
         </w:tc>
@@ -4698,7 +4153,6 @@
                 <w:szCs w:val="24"/>
               </w:rPr>
             </w:pPr>
-            <w:proofErr w:type="spellStart"/>
             <w:r>
               <w:rPr>
                 <w:b/>
@@ -4709,7 +4163,6 @@
               </w:rPr>
               <w:t>Veaceslav</w:t>
             </w:r>
-            <w:proofErr w:type="spellEnd"/>
           </w:p>
         </w:tc>
         <w:tc>
@@ -4791,7 +4244,6 @@
                 <w:szCs w:val="24"/>
               </w:rPr>
             </w:pPr>
-            <w:proofErr w:type="spellStart"/>
             <w:r>
               <w:rPr>
                 <w:b/>
@@ -4802,7 +4254,6 @@
               </w:rPr>
               <w:t>Kerian</w:t>
             </w:r>
-            <w:proofErr w:type="spellEnd"/>
           </w:p>
         </w:tc>
         <w:tc>
@@ -4913,12 +4364,14 @@
       <w:pPr>
         <w:spacing w:after="0" w:line="240" w:lineRule="auto"/>
         <w:rPr>
-          <w:u w:val="single"/>
-        </w:rPr>
-      </w:pPr>
-      <w:r>
-        <w:rPr>
-          <w:u w:val="single"/>
+          <w:b/>
+          <w:bCs/>
+        </w:rPr>
+      </w:pPr>
+      <w:r>
+        <w:rPr>
+          <w:b/>
+          <w:bCs/>
         </w:rPr>
         <w:t>Before Meeting 07:</w:t>
       </w:r>
@@ -5022,6 +4475,98 @@
       <w:r>
         <w:t>GitHub</w:t>
       </w:r>
+      <w:r>
+        <w:br w:type="page"/>
+      </w:r>
+    </w:p>
+    <w:p>
+      <w:pPr>
+        <w:spacing w:after="0" w:line="240" w:lineRule="auto"/>
+      </w:pPr>
+    </w:p>
+    <w:p>
+      <w:pPr>
+        <w:spacing w:after="0" w:line="240" w:lineRule="auto"/>
+      </w:pPr>
+    </w:p>
+    <w:p>
+      <w:pPr>
+        <w:pStyle w:val="Heading2"/>
+      </w:pPr>
+      <w:r>
+        <w:t>Meeting no 07</w:t>
+      </w:r>
+    </w:p>
+    <w:p>
+      <w:pPr>
+        <w:spacing w:line="252" w:lineRule="auto"/>
+        <w:rPr>
+          <w:rFonts w:ascii="Calibri" w:eastAsia="Calibri" w:hAnsi="Calibri" w:cs="Calibri"/>
+          <w:b/>
+          <w:bCs/>
+          <w:color w:val="0D0D0D" w:themeColor="text1" w:themeTint="F2"/>
+          <w:sz w:val="24"/>
+          <w:szCs w:val="24"/>
+        </w:rPr>
+      </w:pPr>
+      <w:r>
+        <w:rPr>
+          <w:rFonts w:ascii="Calibri" w:eastAsia="Calibri" w:hAnsi="Calibri" w:cs="Calibri"/>
+          <w:b/>
+          <w:bCs/>
+          <w:color w:val="0D0D0D" w:themeColor="text1" w:themeTint="F2"/>
+          <w:sz w:val="24"/>
+          <w:szCs w:val="24"/>
+        </w:rPr>
+        <w:t>8</w:t>
+      </w:r>
+      <w:r>
+        <w:rPr>
+          <w:rFonts w:ascii="Calibri" w:eastAsia="Calibri" w:hAnsi="Calibri" w:cs="Calibri"/>
+          <w:b/>
+          <w:bCs/>
+          <w:color w:val="0D0D0D" w:themeColor="text1" w:themeTint="F2"/>
+          <w:sz w:val="24"/>
+          <w:szCs w:val="24"/>
+          <w:vertAlign w:val="superscript"/>
+        </w:rPr>
+        <w:t>th</w:t>
+      </w:r>
+      <w:r>
+        <w:rPr>
+          <w:rFonts w:ascii="Calibri" w:eastAsia="Calibri" w:hAnsi="Calibri" w:cs="Calibri"/>
+          <w:b/>
+          <w:bCs/>
+          <w:color w:val="0D0D0D" w:themeColor="text1" w:themeTint="F2"/>
+          <w:sz w:val="24"/>
+          <w:szCs w:val="24"/>
+        </w:rPr>
+        <w:t xml:space="preserve"> of March, 2022</w:t>
+      </w:r>
+    </w:p>
+    <w:p>
+      <w:pPr>
+        <w:spacing w:line="252" w:lineRule="auto"/>
+        <w:rPr>
+          <w:rFonts w:ascii="Calibri" w:eastAsia="Calibri" w:hAnsi="Calibri" w:cs="Calibri"/>
+          <w:b/>
+          <w:bCs/>
+          <w:color w:val="0D0D0D" w:themeColor="text1" w:themeTint="F2"/>
+          <w:sz w:val="24"/>
+          <w:szCs w:val="24"/>
+        </w:rPr>
+      </w:pPr>
+      <w:r>
+        <w:rPr>
+          <w:rFonts w:ascii="Calibri" w:eastAsia="Calibri" w:hAnsi="Calibri" w:cs="Calibri"/>
+          <w:b/>
+          <w:bCs/>
+          <w:color w:val="0D0D0D" w:themeColor="text1" w:themeTint="F2"/>
+          <w:sz w:val="24"/>
+          <w:szCs w:val="24"/>
+        </w:rPr>
+        <w:t>Attendance:</w:t>
+      </w:r>
     </w:p>
     <w:p>
       <w:pPr>
@@ -5030,16 +4575,677 @@
           <w:ilvl w:val="0"/>
           <w:numId w:val="47"/>
         </w:numPr>
-        <w:spacing w:after="0" w:line="240" w:lineRule="auto"/>
-      </w:pPr>
-      <w:r>
-        <w:t>Christina updated the Team Logbook</w:t>
-      </w:r>
-    </w:p>
-    <w:p>
-      <w:pPr>
         <w:spacing w:line="252" w:lineRule="auto"/>
         <w:rPr>
+          <w:rFonts w:ascii="Calibri" w:eastAsia="Calibri" w:hAnsi="Calibri" w:cs="Calibri"/>
+          <w:color w:val="0D0D0D" w:themeColor="text1" w:themeTint="F2"/>
+          <w:sz w:val="24"/>
+          <w:szCs w:val="24"/>
+        </w:rPr>
+      </w:pPr>
+      <w:r>
+        <w:rPr>
+          <w:rFonts w:ascii="Calibri" w:eastAsia="Calibri" w:hAnsi="Calibri" w:cs="Calibri"/>
+          <w:color w:val="0D0D0D" w:themeColor="text1" w:themeTint="F2"/>
+          <w:sz w:val="24"/>
+          <w:szCs w:val="24"/>
+        </w:rPr>
+        <w:t>Astour, Krikor</w:t>
+      </w:r>
+    </w:p>
+    <w:p>
+      <w:pPr>
+        <w:pStyle w:val="ListParagraph"/>
+        <w:numPr>
+          <w:ilvl w:val="0"/>
+          <w:numId w:val="47"/>
+        </w:numPr>
+        <w:spacing w:line="252" w:lineRule="auto"/>
+        <w:rPr>
+          <w:rFonts w:ascii="Calibri" w:eastAsia="Calibri" w:hAnsi="Calibri" w:cs="Calibri"/>
+          <w:color w:val="0D0D0D" w:themeColor="text1" w:themeTint="F2"/>
+          <w:sz w:val="24"/>
+          <w:szCs w:val="24"/>
+        </w:rPr>
+      </w:pPr>
+      <w:r>
+        <w:rPr>
+          <w:rFonts w:ascii="Calibri" w:eastAsia="Calibri" w:hAnsi="Calibri" w:cs="Calibri"/>
+          <w:color w:val="0D0D0D" w:themeColor="text1" w:themeTint="F2"/>
+          <w:sz w:val="24"/>
+          <w:szCs w:val="24"/>
+        </w:rPr>
+        <w:t>Kallas, Christina</w:t>
+      </w:r>
+    </w:p>
+    <w:p>
+      <w:pPr>
+        <w:pStyle w:val="ListParagraph"/>
+        <w:numPr>
+          <w:ilvl w:val="0"/>
+          <w:numId w:val="47"/>
+        </w:numPr>
+        <w:spacing w:line="252" w:lineRule="auto"/>
+        <w:rPr>
+          <w:rFonts w:ascii="Calibri" w:eastAsia="Calibri" w:hAnsi="Calibri" w:cs="Calibri"/>
+          <w:color w:val="0D0D0D" w:themeColor="text1" w:themeTint="F2"/>
+          <w:sz w:val="24"/>
+          <w:szCs w:val="24"/>
+        </w:rPr>
+      </w:pPr>
+      <w:r>
+        <w:rPr>
+          <w:rFonts w:ascii="Calibri" w:eastAsia="Calibri" w:hAnsi="Calibri" w:cs="Calibri"/>
+          <w:color w:val="0D0D0D" w:themeColor="text1" w:themeTint="F2"/>
+          <w:sz w:val="24"/>
+          <w:szCs w:val="24"/>
+        </w:rPr>
+        <w:t>Loerick-Roger, Kerian</w:t>
+      </w:r>
+    </w:p>
+    <w:p>
+      <w:pPr>
+        <w:pStyle w:val="ListParagraph"/>
+        <w:numPr>
+          <w:ilvl w:val="0"/>
+          <w:numId w:val="47"/>
+        </w:numPr>
+        <w:spacing w:line="252" w:lineRule="auto"/>
+        <w:rPr>
+          <w:rFonts w:ascii="Calibri" w:eastAsia="Calibri" w:hAnsi="Calibri" w:cs="Calibri"/>
+          <w:color w:val="0D0D0D" w:themeColor="text1" w:themeTint="F2"/>
+          <w:sz w:val="24"/>
+          <w:szCs w:val="24"/>
+        </w:rPr>
+      </w:pPr>
+      <w:r>
+        <w:rPr>
+          <w:rFonts w:ascii="Calibri" w:eastAsia="Calibri" w:hAnsi="Calibri" w:cs="Calibri"/>
+          <w:color w:val="0D0D0D" w:themeColor="text1" w:themeTint="F2"/>
+          <w:sz w:val="24"/>
+          <w:szCs w:val="24"/>
+        </w:rPr>
+        <w:t>Vlas, Veaceslav</w:t>
+      </w:r>
+    </w:p>
+    <w:p>
+      <w:pPr>
+        <w:spacing w:line="252" w:lineRule="auto"/>
+        <w:rPr>
+          <w:rFonts w:ascii="Calibri" w:eastAsia="Calibri" w:hAnsi="Calibri" w:cs="Calibri"/>
+          <w:color w:val="0D0D0D" w:themeColor="text1" w:themeTint="F2"/>
+          <w:sz w:val="24"/>
+          <w:szCs w:val="24"/>
+        </w:rPr>
+      </w:pPr>
+    </w:p>
+    <w:p>
+      <w:pPr>
+        <w:spacing w:line="252" w:lineRule="auto"/>
+        <w:rPr>
+          <w:rFonts w:ascii="Calibri" w:eastAsia="Calibri" w:hAnsi="Calibri" w:cs="Calibri"/>
+          <w:color w:val="0D0D0D" w:themeColor="text1" w:themeTint="F2"/>
+          <w:sz w:val="24"/>
+          <w:szCs w:val="24"/>
+        </w:rPr>
+      </w:pPr>
+      <w:r>
+        <w:rPr>
+          <w:rFonts w:ascii="Calibri" w:eastAsia="Calibri" w:hAnsi="Calibri" w:cs="Calibri"/>
+          <w:b/>
+          <w:bCs/>
+          <w:color w:val="0D0D0D" w:themeColor="text1" w:themeTint="F2"/>
+          <w:sz w:val="24"/>
+          <w:szCs w:val="24"/>
+        </w:rPr>
+        <w:t>Decisions:</w:t>
+      </w:r>
+    </w:p>
+    <w:p>
+      <w:pPr>
+        <w:pStyle w:val="ListParagraph"/>
+        <w:numPr>
+          <w:ilvl w:val="0"/>
+          <w:numId w:val="47"/>
+        </w:numPr>
+        <w:spacing w:line="252" w:lineRule="auto"/>
+        <w:rPr>
+          <w:rFonts w:ascii="Calibri" w:eastAsia="Calibri" w:hAnsi="Calibri" w:cs="Calibri"/>
+          <w:color w:val="0D0D0D" w:themeColor="text1" w:themeTint="F2"/>
+          <w:sz w:val="24"/>
+          <w:szCs w:val="24"/>
+        </w:rPr>
+      </w:pPr>
+      <w:r>
+        <w:rPr>
+          <w:rFonts w:ascii="Calibri" w:eastAsia="Calibri" w:hAnsi="Calibri" w:cs="Calibri"/>
+          <w:color w:val="0D0D0D" w:themeColor="text1" w:themeTint="F2"/>
+          <w:sz w:val="24"/>
+          <w:szCs w:val="24"/>
+        </w:rPr>
+        <w:t>No help from fifth member</w:t>
+      </w:r>
+    </w:p>
+    <w:p>
+      <w:pPr>
+        <w:spacing w:line="252" w:lineRule="auto"/>
+        <w:rPr>
+          <w:rFonts w:ascii="Calibri" w:eastAsia="Calibri" w:hAnsi="Calibri" w:cs="Calibri"/>
+          <w:color w:val="0D0D0D" w:themeColor="text1" w:themeTint="F2"/>
+          <w:sz w:val="24"/>
+          <w:szCs w:val="24"/>
+        </w:rPr>
+      </w:pPr>
+      <w:r>
+        <w:rPr>
+          <w:rFonts w:ascii="Calibri" w:eastAsia="Calibri" w:hAnsi="Calibri" w:cs="Calibri"/>
+          <w:color w:val="0D0D0D" w:themeColor="text1" w:themeTint="F2"/>
+          <w:sz w:val="24"/>
+          <w:szCs w:val="24"/>
+        </w:rPr>
+        <w:drawing>
+          <wp:inline distT="0" distB="0" distL="0" distR="0" wp14:anchorId="36A5EF2E" wp14:editId="7F6C00F4">
+            <wp:extent cx="5943600" cy="4977765"/>
+            <wp:effectExtent l="0" t="0" r="0" b="0"/>
+            <wp:docPr id="1" name="Picture 1" descr="Text&#10;&#10;Description automatically generated"/>
+            <wp:cNvGraphicFramePr>
+              <a:graphicFrameLocks xmlns:a="http://schemas.openxmlformats.org/drawingml/2006/main" noChangeAspect="1"/>
+            </wp:cNvGraphicFramePr>
+            <a:graphic xmlns:a="http://schemas.openxmlformats.org/drawingml/2006/main">
+              <a:graphicData uri="http://schemas.openxmlformats.org/drawingml/2006/picture">
+                <pic:pic xmlns:pic="http://schemas.openxmlformats.org/drawingml/2006/picture">
+                  <pic:nvPicPr>
+                    <pic:cNvPr id="1" name="Picture 1" descr="Text&#10;&#10;Description automatically generated"/>
+                    <pic:cNvPicPr/>
+                  </pic:nvPicPr>
+                  <pic:blipFill>
+                    <a:blip r:embed="rId8"/>
+                    <a:stretch>
+                      <a:fillRect/>
+                    </a:stretch>
+                  </pic:blipFill>
+                  <pic:spPr>
+                    <a:xfrm>
+                      <a:off x="0" y="0"/>
+                      <a:ext cx="5943600" cy="4977765"/>
+                    </a:xfrm>
+                    <a:prstGeom prst="rect">
+                      <a:avLst/>
+                    </a:prstGeom>
+                  </pic:spPr>
+                </pic:pic>
+              </a:graphicData>
+            </a:graphic>
+          </wp:inline>
+        </w:drawing>
+      </w:r>
+    </w:p>
+    <w:p>
+      <w:pPr>
+        <w:spacing w:line="252" w:lineRule="auto"/>
+        <w:ind w:left="360"/>
+        <w:rPr>
+          <w:rFonts w:ascii="Calibri" w:eastAsia="Calibri" w:hAnsi="Calibri" w:cs="Calibri"/>
+          <w:b/>
+          <w:bCs/>
+          <w:color w:val="0D0D0D" w:themeColor="text1" w:themeTint="F2"/>
+          <w:sz w:val="24"/>
+          <w:szCs w:val="24"/>
+        </w:rPr>
+      </w:pPr>
+    </w:p>
+    <w:p>
+      <w:pPr>
+        <w:spacing w:line="252" w:lineRule="auto"/>
+        <w:rPr>
+          <w:rFonts w:ascii="Calibri" w:eastAsia="Calibri" w:hAnsi="Calibri" w:cs="Calibri"/>
+          <w:b/>
+          <w:color w:val="0D0D0D" w:themeColor="text1" w:themeTint="F2"/>
+          <w:sz w:val="24"/>
+          <w:szCs w:val="24"/>
+        </w:rPr>
+      </w:pPr>
+      <w:r>
+        <w:rPr>
+          <w:rFonts w:ascii="Calibri" w:eastAsia="Calibri" w:hAnsi="Calibri" w:cs="Calibri"/>
+          <w:b/>
+          <w:color w:val="0D0D0D" w:themeColor="text1" w:themeTint="F2"/>
+          <w:sz w:val="24"/>
+          <w:szCs w:val="24"/>
+        </w:rPr>
+        <w:t>Work done:</w:t>
+      </w:r>
+    </w:p>
+    <w:p>
+      <w:pPr>
+        <w:pStyle w:val="ListParagraph"/>
+        <w:numPr>
+          <w:ilvl w:val="0"/>
+          <w:numId w:val="47"/>
+        </w:numPr>
+        <w:spacing w:line="252" w:lineRule="auto"/>
+        <w:rPr>
+          <w:bCs/>
+          <w:sz w:val="24"/>
+          <w:szCs w:val="24"/>
+        </w:rPr>
+      </w:pPr>
+      <w:r>
+        <w:rPr>
+          <w:bCs/>
+          <w:sz w:val="24"/>
+          <w:szCs w:val="24"/>
+        </w:rPr>
+        <w:t>Kerian</w:t>
+      </w:r>
+      <w:r>
+        <w:rPr>
+          <w:bCs/>
+          <w:sz w:val="24"/>
+          <w:szCs w:val="24"/>
+        </w:rPr>
+        <w:t xml:space="preserve"> (before meeting)</w:t>
+      </w:r>
+      <w:r>
+        <w:rPr>
+          <w:bCs/>
+          <w:sz w:val="24"/>
+          <w:szCs w:val="24"/>
+        </w:rPr>
+        <w:t>:</w:t>
+      </w:r>
+    </w:p>
+    <w:p>
+      <w:pPr>
+        <w:pStyle w:val="ListParagraph"/>
+        <w:numPr>
+          <w:ilvl w:val="1"/>
+          <w:numId w:val="47"/>
+        </w:numPr>
+        <w:spacing w:line="252" w:lineRule="auto"/>
+        <w:rPr>
+          <w:bCs/>
+          <w:sz w:val="24"/>
+          <w:szCs w:val="24"/>
+        </w:rPr>
+      </w:pPr>
+      <w:r>
+        <w:rPr>
+          <w:bCs/>
+          <w:sz w:val="24"/>
+          <w:szCs w:val="24"/>
+        </w:rPr>
+        <w:t>Update Class Diagram</w:t>
+      </w:r>
+    </w:p>
+    <w:p>
+      <w:pPr>
+        <w:pStyle w:val="ListParagraph"/>
+        <w:numPr>
+          <w:ilvl w:val="2"/>
+          <w:numId w:val="47"/>
+        </w:numPr>
+        <w:spacing w:line="252" w:lineRule="auto"/>
+        <w:rPr>
+          <w:bCs/>
+          <w:sz w:val="24"/>
+          <w:szCs w:val="24"/>
+        </w:rPr>
+      </w:pPr>
+      <w:r>
+        <w:rPr>
+          <w:bCs/>
+          <w:sz w:val="24"/>
+          <w:szCs w:val="24"/>
+        </w:rPr>
+        <w:t>Add view products</w:t>
+      </w:r>
+    </w:p>
+    <w:p>
+      <w:pPr>
+        <w:pStyle w:val="ListParagraph"/>
+        <w:numPr>
+          <w:ilvl w:val="2"/>
+          <w:numId w:val="47"/>
+        </w:numPr>
+        <w:spacing w:line="252" w:lineRule="auto"/>
+        <w:rPr>
+          <w:bCs/>
+          <w:sz w:val="24"/>
+          <w:szCs w:val="24"/>
+        </w:rPr>
+      </w:pPr>
+      <w:r>
+        <w:rPr>
+          <w:bCs/>
+          <w:sz w:val="24"/>
+          <w:szCs w:val="24"/>
+        </w:rPr>
+        <w:t>Edit</w:t>
+      </w:r>
+      <w:r>
+        <w:rPr>
+          <w:bCs/>
+          <w:sz w:val="24"/>
+          <w:szCs w:val="24"/>
+        </w:rPr>
+        <w:t xml:space="preserve"> subclasses hat and bag</w:t>
+      </w:r>
+    </w:p>
+    <w:p>
+      <w:pPr>
+        <w:pStyle w:val="ListParagraph"/>
+        <w:numPr>
+          <w:ilvl w:val="1"/>
+          <w:numId w:val="47"/>
+        </w:numPr>
+        <w:spacing w:line="252" w:lineRule="auto"/>
+        <w:rPr>
+          <w:bCs/>
+          <w:sz w:val="24"/>
+          <w:szCs w:val="24"/>
+        </w:rPr>
+      </w:pPr>
+      <w:r>
+        <w:rPr>
+          <w:bCs/>
+          <w:sz w:val="24"/>
+          <w:szCs w:val="24"/>
+        </w:rPr>
+        <w:t>Update UML</w:t>
+      </w:r>
+    </w:p>
+    <w:p>
+      <w:pPr>
+        <w:pStyle w:val="ListParagraph"/>
+        <w:numPr>
+          <w:ilvl w:val="2"/>
+          <w:numId w:val="47"/>
+        </w:numPr>
+        <w:spacing w:line="252" w:lineRule="auto"/>
+        <w:rPr>
+          <w:bCs/>
+          <w:sz w:val="24"/>
+          <w:szCs w:val="24"/>
+        </w:rPr>
+      </w:pPr>
+      <w:r>
+        <w:rPr>
+          <w:bCs/>
+          <w:sz w:val="24"/>
+          <w:szCs w:val="24"/>
+        </w:rPr>
+        <w:t>Small edits (extends to includes)</w:t>
+      </w:r>
+    </w:p>
+    <w:p>
+      <w:pPr>
+        <w:pStyle w:val="ListParagraph"/>
+        <w:numPr>
+          <w:ilvl w:val="2"/>
+          <w:numId w:val="47"/>
+        </w:numPr>
+        <w:spacing w:line="252" w:lineRule="auto"/>
+        <w:rPr>
+          <w:bCs/>
+          <w:sz w:val="24"/>
+          <w:szCs w:val="24"/>
+        </w:rPr>
+      </w:pPr>
+      <w:r>
+        <w:rPr>
+          <w:bCs/>
+          <w:sz w:val="24"/>
+          <w:szCs w:val="24"/>
+        </w:rPr>
+        <w:t>Add view Products</w:t>
+      </w:r>
+      <w:r>
+        <w:rPr>
+          <w:bCs/>
+          <w:sz w:val="24"/>
+          <w:szCs w:val="24"/>
+        </w:rPr>
+        <w:t xml:space="preserve"> </w:t>
+      </w:r>
+    </w:p>
+    <w:p>
+      <w:pPr>
+        <w:pStyle w:val="ListParagraph"/>
+        <w:numPr>
+          <w:ilvl w:val="1"/>
+          <w:numId w:val="47"/>
+        </w:numPr>
+        <w:spacing w:line="252" w:lineRule="auto"/>
+        <w:rPr>
+          <w:bCs/>
+          <w:sz w:val="24"/>
+          <w:szCs w:val="24"/>
+        </w:rPr>
+      </w:pPr>
+      <w:r>
+        <w:rPr>
+          <w:bCs/>
+          <w:sz w:val="24"/>
+          <w:szCs w:val="24"/>
+        </w:rPr>
+        <w:t xml:space="preserve"> </w:t>
+      </w:r>
+      <w:r>
+        <w:rPr>
+          <w:bCs/>
+          <w:sz w:val="24"/>
+          <w:szCs w:val="24"/>
+        </w:rPr>
+        <w:t>Adding Admin controls to Flow Chart</w:t>
+      </w:r>
+    </w:p>
+    <w:p>
+      <w:pPr>
+        <w:pStyle w:val="ListParagraph"/>
+        <w:numPr>
+          <w:ilvl w:val="1"/>
+          <w:numId w:val="47"/>
+        </w:numPr>
+        <w:spacing w:line="252" w:lineRule="auto"/>
+        <w:rPr>
+          <w:bCs/>
+          <w:sz w:val="24"/>
+          <w:szCs w:val="24"/>
+        </w:rPr>
+      </w:pPr>
+      <w:r>
+        <w:rPr>
+          <w:bCs/>
+          <w:sz w:val="24"/>
+          <w:szCs w:val="24"/>
+        </w:rPr>
+        <w:t>Added the changes to Deliverable 03</w:t>
+      </w:r>
+    </w:p>
+    <w:p>
+      <w:pPr>
+        <w:pStyle w:val="ListParagraph"/>
+        <w:numPr>
+          <w:ilvl w:val="0"/>
+          <w:numId w:val="47"/>
+        </w:numPr>
+        <w:spacing w:line="252" w:lineRule="auto"/>
+        <w:rPr>
+          <w:bCs/>
+          <w:sz w:val="24"/>
+          <w:szCs w:val="24"/>
+        </w:rPr>
+      </w:pPr>
+      <w:r>
+        <w:rPr>
+          <w:bCs/>
+          <w:sz w:val="24"/>
+          <w:szCs w:val="24"/>
+        </w:rPr>
+        <w:t xml:space="preserve">Krikor (before meeting): </w:t>
+      </w:r>
+    </w:p>
+    <w:p>
+      <w:pPr>
+        <w:pStyle w:val="ListParagraph"/>
+        <w:numPr>
+          <w:ilvl w:val="1"/>
+          <w:numId w:val="47"/>
+        </w:numPr>
+        <w:spacing w:line="252" w:lineRule="auto"/>
+        <w:rPr>
+          <w:bCs/>
+          <w:sz w:val="24"/>
+          <w:szCs w:val="24"/>
+        </w:rPr>
+      </w:pPr>
+      <w:r>
+        <w:rPr>
+          <w:bCs/>
+          <w:sz w:val="24"/>
+          <w:szCs w:val="24"/>
+        </w:rPr>
+        <w:t>Presented Deliverable 03</w:t>
+      </w:r>
+      <w:r>
+        <w:rPr>
+          <w:bCs/>
+          <w:sz w:val="24"/>
+          <w:szCs w:val="24"/>
+        </w:rPr>
+        <w:t xml:space="preserve"> Appendices</w:t>
+      </w:r>
+    </w:p>
+    <w:p>
+      <w:pPr>
+        <w:pStyle w:val="ListParagraph"/>
+        <w:numPr>
+          <w:ilvl w:val="1"/>
+          <w:numId w:val="47"/>
+        </w:numPr>
+        <w:spacing w:line="252" w:lineRule="auto"/>
+        <w:rPr>
+          <w:bCs/>
+          <w:sz w:val="24"/>
+          <w:szCs w:val="24"/>
+        </w:rPr>
+      </w:pPr>
+      <w:r>
+        <w:rPr>
+          <w:bCs/>
+          <w:sz w:val="24"/>
+          <w:szCs w:val="24"/>
+        </w:rPr>
+        <w:t>Helping with Flow Chart</w:t>
+      </w:r>
+    </w:p>
+    <w:p>
+      <w:pPr>
+        <w:pStyle w:val="ListParagraph"/>
+        <w:numPr>
+          <w:ilvl w:val="0"/>
+          <w:numId w:val="47"/>
+        </w:numPr>
+        <w:spacing w:line="252" w:lineRule="auto"/>
+        <w:rPr>
+          <w:bCs/>
+          <w:sz w:val="24"/>
+          <w:szCs w:val="24"/>
+        </w:rPr>
+      </w:pPr>
+      <w:r>
+        <w:rPr>
+          <w:bCs/>
+          <w:sz w:val="24"/>
+          <w:szCs w:val="24"/>
+        </w:rPr>
+        <w:t>Christina:</w:t>
+      </w:r>
+    </w:p>
+    <w:p>
+      <w:pPr>
+        <w:pStyle w:val="ListParagraph"/>
+        <w:numPr>
+          <w:ilvl w:val="1"/>
+          <w:numId w:val="47"/>
+        </w:numPr>
+        <w:spacing w:line="252" w:lineRule="auto"/>
+        <w:rPr>
+          <w:bCs/>
+          <w:sz w:val="24"/>
+          <w:szCs w:val="24"/>
+        </w:rPr>
+      </w:pPr>
+      <w:r>
+        <w:rPr>
+          <w:bCs/>
+          <w:sz w:val="24"/>
+          <w:szCs w:val="24"/>
+        </w:rPr>
+        <w:t xml:space="preserve">Update </w:t>
+      </w:r>
+      <w:r>
+        <w:rPr>
+          <w:bCs/>
+          <w:sz w:val="24"/>
+          <w:szCs w:val="24"/>
+        </w:rPr>
+        <w:t>Minutes Report</w:t>
+      </w:r>
+    </w:p>
+    <w:p>
+      <w:pPr>
+        <w:pStyle w:val="ListParagraph"/>
+        <w:numPr>
+          <w:ilvl w:val="1"/>
+          <w:numId w:val="47"/>
+        </w:numPr>
+        <w:spacing w:line="252" w:lineRule="auto"/>
+        <w:rPr>
+          <w:bCs/>
+          <w:sz w:val="24"/>
+          <w:szCs w:val="24"/>
+        </w:rPr>
+      </w:pPr>
+      <w:r>
+        <w:rPr>
+          <w:bCs/>
+          <w:sz w:val="24"/>
+          <w:szCs w:val="24"/>
+        </w:rPr>
+        <w:t>Update Team Logbook</w:t>
+      </w:r>
+    </w:p>
+    <w:p>
+      <w:pPr>
+        <w:pStyle w:val="ListParagraph"/>
+        <w:numPr>
+          <w:ilvl w:val="1"/>
+          <w:numId w:val="47"/>
+        </w:numPr>
+        <w:spacing w:line="252" w:lineRule="auto"/>
+        <w:rPr>
+          <w:bCs/>
+          <w:sz w:val="24"/>
+          <w:szCs w:val="24"/>
+        </w:rPr>
+      </w:pPr>
+      <w:r>
+        <w:rPr>
+          <w:bCs/>
+          <w:sz w:val="24"/>
+          <w:szCs w:val="24"/>
+        </w:rPr>
+        <w:t>Small edits within the Deliverable 03</w:t>
+      </w:r>
+    </w:p>
+    <w:p>
+      <w:pPr>
+        <w:spacing w:line="252" w:lineRule="auto"/>
+        <w:rPr>
+          <w:b/>
+          <w:bCs/>
           <w:color w:val="0D0D0D" w:themeColor="text1" w:themeTint="F2"/>
           <w:sz w:val="24"/>
           <w:szCs w:val="24"/>
@@ -5047,9 +5253,9 @@
       </w:pPr>
     </w:p>
     <w:sectPr>
-      <w:headerReference w:type="default" r:id="rId8"/>
-      <w:footerReference w:type="default" r:id="rId9"/>
-      <w:headerReference w:type="first" r:id="rId10"/>
+      <w:headerReference w:type="default" r:id="rId9"/>
+      <w:footerReference w:type="default" r:id="rId10"/>
+      <w:headerReference w:type="first" r:id="rId11"/>
       <w:pgSz w:w="12240" w:h="15840"/>
       <w:pgMar w:top="1440" w:right="1440" w:bottom="1440" w:left="1440" w:header="720" w:footer="720" w:gutter="0"/>
       <w:cols w:space="720"/>
@@ -6064,7 +6270,7 @@
         <w:rFonts w:ascii="Courier New" w:hAnsi="Courier New" w:cs="Courier New" w:hint="default"/>
       </w:rPr>
     </w:lvl>
-    <w:lvl w:ilvl="2" w:tplc="10090005" w:tentative="1">
+    <w:lvl w:ilvl="2" w:tplc="10090005">
       <w:start w:val="1"/>
       <w:numFmt w:val="bullet"/>
       <w:lvlText w:val=""/>
@@ -11137,6 +11343,7 @@
   <w:style w:type="paragraph" w:default="1" w:styleId="Normal">
     <w:name w:val="Normal"/>
     <w:qFormat/>
+    <w:rsid w:val="00A15BEF"/>
   </w:style>
   <w:style w:type="paragraph" w:styleId="Heading1">
     <w:name w:val="heading 1"/>

</xml_diff>